<commit_message>
Added sequence diagram for RPI
</commit_message>
<xml_diff>
--- a/Alexa/Amazon Alexa Client/docs/FT900_AlexaDemo_Prototype.docx
+++ b/Alexa/Amazon Alexa Client/docs/FT900_AlexaDemo_Prototype.docx
@@ -1327,21 +1327,14 @@
           <w:b/>
           <w:color w:val="00B0F0"/>
         </w:rPr>
-        <w:t xml:space="preserve">Client – </w:t>
-      </w:r>
-      <w:r>
-        <w:rPr>
-          <w:b/>
-          <w:color w:val="00B0F0"/>
-        </w:rPr>
-        <w:t>Sequence</w:t>
-      </w:r>
-      <w:r>
-        <w:rPr>
-          <w:b/>
-          <w:color w:val="00B0F0"/>
-        </w:rPr>
-        <w:t xml:space="preserve"> Diagram</w:t>
+        <w:t xml:space="preserve">Client </w:t>
+      </w:r>
+      <w:r>
+        <w:rPr>
+          <w:b/>
+          <w:color w:val="00B0F0"/>
+        </w:rPr>
+        <w:t>– Sequence Diagram</w:t>
       </w:r>
     </w:p>
     <w:p>
@@ -2775,8 +2768,118 @@
           <w:b/>
           <w:color w:val="00B0F0"/>
         </w:rPr>
-        <w:t xml:space="preserve"> Gateway</w:t>
-      </w:r>
+        <w:t xml:space="preserve"> </w:t>
+      </w:r>
+      <w:proofErr w:type="gramStart"/>
+      <w:r>
+        <w:rPr>
+          <w:b/>
+          <w:color w:val="00B0F0"/>
+        </w:rPr>
+        <w:t>Gateway</w:t>
+      </w:r>
+      <w:r>
+        <w:rPr>
+          <w:b/>
+          <w:color w:val="00B0F0"/>
+        </w:rPr>
+        <w:t xml:space="preserve"> </w:t>
+      </w:r>
+      <w:r>
+        <w:rPr>
+          <w:b/>
+          <w:color w:val="00B0F0"/>
+        </w:rPr>
+        <w:t xml:space="preserve"> –</w:t>
+      </w:r>
+      <w:proofErr w:type="gramEnd"/>
+      <w:r>
+        <w:rPr>
+          <w:b/>
+          <w:color w:val="00B0F0"/>
+        </w:rPr>
+        <w:t xml:space="preserve"> Sequence Diagram</w:t>
+      </w:r>
+    </w:p>
+    <w:p/>
+    <w:p>
+      <w:r>
+        <w:t xml:space="preserve">Below is a sequence diagram of the </w:t>
+      </w:r>
+      <w:proofErr w:type="spellStart"/>
+      <w:r>
+        <w:t>Alexa</w:t>
+      </w:r>
+      <w:proofErr w:type="spellEnd"/>
+      <w:r>
+        <w:t xml:space="preserve"> Demo on the </w:t>
+      </w:r>
+      <w:r>
+        <w:t>RPI-</w:t>
+      </w:r>
+      <w:r>
+        <w:t>side.</w:t>
+      </w:r>
+    </w:p>
+    <w:p>
+      <w:bookmarkStart w:id="0" w:name="_GoBack"/>
+      <w:r>
+        <w:rPr>
+          <w:noProof/>
+          <w:lang w:val="en-US"/>
+        </w:rPr>
+        <w:drawing>
+          <wp:inline distT="0" distB="0" distL="0" distR="0">
+            <wp:extent cx="5934075" cy="4448175"/>
+            <wp:effectExtent l="19050" t="19050" r="28575" b="28575"/>
+            <wp:docPr id="3" name="Picture 3" descr="C:\Users\richmond\OneDrive\Amazon Alexa Client\docs\sequence_diagram_rpi.png"/>
+            <wp:cNvGraphicFramePr>
+              <a:graphicFrameLocks xmlns:a="http://schemas.openxmlformats.org/drawingml/2006/main" noChangeAspect="1"/>
+            </wp:cNvGraphicFramePr>
+            <a:graphic xmlns:a="http://schemas.openxmlformats.org/drawingml/2006/main">
+              <a:graphicData uri="http://schemas.openxmlformats.org/drawingml/2006/picture">
+                <pic:pic xmlns:pic="http://schemas.openxmlformats.org/drawingml/2006/picture">
+                  <pic:nvPicPr>
+                    <pic:cNvPr id="0" name="Picture 1" descr="C:\Users\richmond\OneDrive\Amazon Alexa Client\docs\sequence_diagram_rpi.png"/>
+                    <pic:cNvPicPr>
+                      <a:picLocks noChangeAspect="1" noChangeArrowheads="1"/>
+                    </pic:cNvPicPr>
+                  </pic:nvPicPr>
+                  <pic:blipFill>
+                    <a:blip r:embed="rId13">
+                      <a:extLst>
+                        <a:ext uri="{28A0092B-C50C-407E-A947-70E740481C1C}">
+                          <a14:useLocalDpi xmlns:a14="http://schemas.microsoft.com/office/drawing/2010/main" val="0"/>
+                        </a:ext>
+                      </a:extLst>
+                    </a:blip>
+                    <a:srcRect/>
+                    <a:stretch>
+                      <a:fillRect/>
+                    </a:stretch>
+                  </pic:blipFill>
+                  <pic:spPr bwMode="auto">
+                    <a:xfrm>
+                      <a:off x="0" y="0"/>
+                      <a:ext cx="5934075" cy="4448175"/>
+                    </a:xfrm>
+                    <a:prstGeom prst="rect">
+                      <a:avLst/>
+                    </a:prstGeom>
+                    <a:noFill/>
+                    <a:ln>
+                      <a:solidFill>
+                        <a:srgbClr val="00B0F0"/>
+                      </a:solidFill>
+                    </a:ln>
+                  </pic:spPr>
+                </pic:pic>
+              </a:graphicData>
+            </a:graphic>
+          </wp:inline>
+        </w:drawing>
+      </w:r>
+      <w:bookmarkEnd w:id="0"/>
     </w:p>
     <w:p/>
     <w:p>
@@ -2926,6 +3029,53 @@
           <w:color w:val="FF0000"/>
         </w:rPr>
         <w:t>8-bit u-law, 16KHZ, mono (1-channel)</w:t>
+      </w:r>
+    </w:p>
+    <w:p/>
+    <w:p/>
+    <w:p/>
+    <w:p/>
+    <w:p/>
+    <w:p>
+      <w:r>
+        <w:rPr>
+          <w:b/>
+          <w:color w:val="00B0F0"/>
+        </w:rPr>
+        <w:lastRenderedPageBreak/>
+        <w:t xml:space="preserve">RPI </w:t>
+      </w:r>
+      <w:proofErr w:type="spellStart"/>
+      <w:r>
+        <w:rPr>
+          <w:b/>
+          <w:color w:val="00B0F0"/>
+        </w:rPr>
+        <w:t>Alexa</w:t>
+      </w:r>
+      <w:proofErr w:type="spellEnd"/>
+      <w:r>
+        <w:rPr>
+          <w:b/>
+          <w:color w:val="00B0F0"/>
+        </w:rPr>
+        <w:t xml:space="preserve"> </w:t>
+      </w:r>
+      <w:proofErr w:type="gramStart"/>
+      <w:r>
+        <w:rPr>
+          <w:b/>
+          <w:color w:val="00B0F0"/>
+        </w:rPr>
+        <w:t>Gateway  –</w:t>
+      </w:r>
+      <w:proofErr w:type="gramEnd"/>
+      <w:r>
+        <w:rPr>
+          <w:b/>
+          <w:color w:val="00B0F0"/>
+        </w:rPr>
+        <w:t xml:space="preserve"> Action Items</w:t>
       </w:r>
     </w:p>
     <w:p/>
@@ -3332,7 +3482,7 @@
                     </pic:cNvPicPr>
                   </pic:nvPicPr>
                   <pic:blipFill>
-                    <a:blip r:embed="rId13">
+                    <a:blip r:embed="rId14">
                       <a:extLst>
                         <a:ext uri="{28A0092B-C50C-407E-A947-70E740481C1C}">
                           <a14:useLocalDpi xmlns:a14="http://schemas.microsoft.com/office/drawing/2010/main" val="0"/>
@@ -3388,7 +3538,7 @@
                     </pic:cNvPicPr>
                   </pic:nvPicPr>
                   <pic:blipFill>
-                    <a:blip r:embed="rId14">
+                    <a:blip r:embed="rId15">
                       <a:extLst>
                         <a:ext uri="{28A0092B-C50C-407E-A947-70E740481C1C}">
                           <a14:useLocalDpi xmlns:a14="http://schemas.microsoft.com/office/drawing/2010/main" val="0"/>
@@ -3419,8 +3569,6 @@
           </wp:inline>
         </w:drawing>
       </w:r>
-      <w:bookmarkStart w:id="0" w:name="_GoBack"/>
-      <w:bookmarkEnd w:id="0"/>
     </w:p>
     <w:sectPr>
       <w:pgSz w:w="12240" w:h="15840"/>
@@ -4504,7 +4652,7 @@
   <a:extraClrSchemeLst/>
   <a:extLst>
     <a:ext uri="{05A4C25C-085E-4340-85A3-A5531E510DB2}">
-      <thm15:themeFamily xmlns:thm15="http://schemas.microsoft.com/office/thememl/2012/main" xmlns="" name="Office Theme" id="{62F939B6-93AF-4DB8-9C6B-D6C7DFDC589F}" vid="{4A3C46E8-61CC-4603-A589-7422A47A8E4A}"/>
+      <thm15:themeFamily xmlns="" xmlns:thm15="http://schemas.microsoft.com/office/thememl/2012/main" name="Office Theme" id="{62F939B6-93AF-4DB8-9C6B-D6C7DFDC589F}" vid="{4A3C46E8-61CC-4603-A589-7422A47A8E4A}"/>
     </a:ext>
   </a:extLst>
 </a:theme>

</xml_diff>

<commit_message>
Updated logs and added performance
</commit_message>
<xml_diff>
--- a/Alexa/Amazon Alexa Client/docs/FT900_AlexaDemo_Prototype.docx
+++ b/Alexa/Amazon Alexa Client/docs/FT900_AlexaDemo_Prototype.docx
@@ -547,14 +547,7 @@
           <w:rFonts w:cs="Segoe UI"/>
           <w:shd w:val="clear" w:color="auto" w:fill="FFFFFF"/>
         </w:rPr>
-        <w:t xml:space="preserve"> Skills Kit.</w:t>
-      </w:r>
-      <w:r>
-        <w:rPr>
-          <w:rFonts w:cs="Segoe UI"/>
-          <w:shd w:val="clear" w:color="auto" w:fill="FFFFFF"/>
-        </w:rPr>
-        <w:t xml:space="preserve"> </w:t>
+        <w:t xml:space="preserve"> Skills Kit. </w:t>
       </w:r>
     </w:p>
     <w:p>
@@ -589,12 +582,7 @@
       </w:r>
       <w:proofErr w:type="spellEnd"/>
       <w:r>
-        <w:t xml:space="preserve"> Display, which runs on FT900 microcontroller, </w:t>
-      </w:r>
-      <w:bookmarkStart w:id="0" w:name="_GoBack"/>
-      <w:bookmarkEnd w:id="0"/>
-      <w:r>
-        <w:t>act</w:t>
+        <w:t xml:space="preserve"> Display, which runs on FT900 microcontroller, act</w:t>
       </w:r>
       <w:r>
         <w:t>s</w:t>
@@ -3278,9 +3266,9 @@
         </w:rPr>
         <w:drawing>
           <wp:inline distT="0" distB="0" distL="0" distR="0">
-            <wp:extent cx="5305425" cy="3698494"/>
-            <wp:effectExtent l="0" t="0" r="0" b="0"/>
-            <wp:docPr id="5" name="Picture 5" descr="F:\Users\richmond\Desktop\Untitled.png"/>
+            <wp:extent cx="5934075" cy="4181475"/>
+            <wp:effectExtent l="0" t="0" r="9525" b="9525"/>
+            <wp:docPr id="9" name="Picture 9" descr="C:\Users\richmond\OneDrive\rpi_logs.png"/>
             <wp:cNvGraphicFramePr>
               <a:graphicFrameLocks xmlns:a="http://schemas.openxmlformats.org/drawingml/2006/main" noChangeAspect="1"/>
             </wp:cNvGraphicFramePr>
@@ -3288,7 +3276,7 @@
               <a:graphicData uri="http://schemas.openxmlformats.org/drawingml/2006/picture">
                 <pic:pic xmlns:pic="http://schemas.openxmlformats.org/drawingml/2006/picture">
                   <pic:nvPicPr>
-                    <pic:cNvPr id="0" name="Picture 1" descr="F:\Users\richmond\Desktop\Untitled.png"/>
+                    <pic:cNvPr id="0" name="Picture 1" descr="C:\Users\richmond\OneDrive\rpi_logs.png"/>
                     <pic:cNvPicPr>
                       <a:picLocks noChangeAspect="1" noChangeArrowheads="1"/>
                     </pic:cNvPicPr>
@@ -3309,7 +3297,7 @@
                   <pic:spPr bwMode="auto">
                     <a:xfrm>
                       <a:off x="0" y="0"/>
-                      <a:ext cx="5308201" cy="3700429"/>
+                      <a:ext cx="5934075" cy="4181475"/>
                     </a:xfrm>
                     <a:prstGeom prst="rect">
                       <a:avLst/>
@@ -3328,58 +3316,156 @@
     </w:p>
     <w:p>
       <w:r>
-        <w:rPr>
-          <w:noProof/>
-          <w:lang w:val="en-US"/>
-        </w:rPr>
-        <w:drawing>
-          <wp:inline distT="0" distB="0" distL="0" distR="0">
-            <wp:extent cx="5305750" cy="3486150"/>
-            <wp:effectExtent l="0" t="0" r="9525" b="0"/>
-            <wp:docPr id="6" name="Picture 6" descr="F:\Users\richmond\Desktop\Untitled2.png"/>
-            <wp:cNvGraphicFramePr>
-              <a:graphicFrameLocks xmlns:a="http://schemas.openxmlformats.org/drawingml/2006/main" noChangeAspect="1"/>
-            </wp:cNvGraphicFramePr>
-            <a:graphic xmlns:a="http://schemas.openxmlformats.org/drawingml/2006/main">
-              <a:graphicData uri="http://schemas.openxmlformats.org/drawingml/2006/picture">
-                <pic:pic xmlns:pic="http://schemas.openxmlformats.org/drawingml/2006/picture">
-                  <pic:nvPicPr>
-                    <pic:cNvPr id="0" name="Picture 2" descr="F:\Users\richmond\Desktop\Untitled2.png"/>
-                    <pic:cNvPicPr>
-                      <a:picLocks noChangeAspect="1" noChangeArrowheads="1"/>
-                    </pic:cNvPicPr>
-                  </pic:nvPicPr>
-                  <pic:blipFill>
-                    <a:blip r:embed="rId16">
-                      <a:extLst>
-                        <a:ext uri="{28A0092B-C50C-407E-A947-70E740481C1C}">
-                          <a14:useLocalDpi xmlns:a14="http://schemas.microsoft.com/office/drawing/2010/main" val="0"/>
-                        </a:ext>
-                      </a:extLst>
-                    </a:blip>
-                    <a:srcRect/>
-                    <a:stretch>
-                      <a:fillRect/>
-                    </a:stretch>
-                  </pic:blipFill>
-                  <pic:spPr bwMode="auto">
-                    <a:xfrm>
-                      <a:off x="0" y="0"/>
-                      <a:ext cx="5305750" cy="3486150"/>
-                    </a:xfrm>
-                    <a:prstGeom prst="rect">
-                      <a:avLst/>
-                    </a:prstGeom>
-                    <a:noFill/>
-                    <a:ln>
-                      <a:noFill/>
-                    </a:ln>
-                  </pic:spPr>
-                </pic:pic>
-              </a:graphicData>
-            </a:graphic>
-          </wp:inline>
-        </w:drawing>
+        <w:t>Note that the logs more or less correspond to the sequence diagram.</w:t>
+      </w:r>
+      <w:r>
+        <w:t xml:space="preserve"> This is made as such so that it would be easy to understand the code on a high level.</w:t>
+      </w:r>
+    </w:p>
+    <w:p>
+      <w:pPr>
+        <w:rPr>
+          <w:b/>
+          <w:color w:val="00B0F0"/>
+        </w:rPr>
+      </w:pPr>
+    </w:p>
+    <w:p>
+      <w:pPr>
+        <w:rPr>
+          <w:b/>
+          <w:color w:val="00B0F0"/>
+        </w:rPr>
+      </w:pPr>
+      <w:r>
+        <w:rPr>
+          <w:b/>
+          <w:color w:val="00B0F0"/>
+        </w:rPr>
+        <w:t xml:space="preserve">RPI </w:t>
+      </w:r>
+      <w:proofErr w:type="spellStart"/>
+      <w:r>
+        <w:rPr>
+          <w:b/>
+          <w:color w:val="00B0F0"/>
+        </w:rPr>
+        <w:t>Alexa</w:t>
+      </w:r>
+      <w:proofErr w:type="spellEnd"/>
+      <w:r>
+        <w:rPr>
+          <w:b/>
+          <w:color w:val="00B0F0"/>
+        </w:rPr>
+        <w:t xml:space="preserve"> Gateway </w:t>
+      </w:r>
+      <w:r>
+        <w:rPr>
+          <w:b/>
+          <w:color w:val="00B0F0"/>
+        </w:rPr>
+        <w:t xml:space="preserve">– </w:t>
+      </w:r>
+      <w:r>
+        <w:rPr>
+          <w:b/>
+          <w:color w:val="00B0F0"/>
+        </w:rPr>
+        <w:t>Performance</w:t>
+      </w:r>
+    </w:p>
+    <w:p>
+      <w:bookmarkStart w:id="0" w:name="_GoBack"/>
+      <w:bookmarkEnd w:id="0"/>
+      <w:r>
+        <w:t xml:space="preserve">It can be observed in this log that the round-time </w:t>
+      </w:r>
+      <w:r>
+        <w:t xml:space="preserve">on the RPI side </w:t>
+      </w:r>
+      <w:r>
+        <w:t>is about 3.199 seconds</w:t>
+      </w:r>
+      <w:r>
+        <w:t xml:space="preserve">. </w:t>
+      </w:r>
+      <w:r>
+        <w:t xml:space="preserve">This measures the time RPI receives FT900 connection </w:t>
+      </w:r>
+      <w:r>
+        <w:t>until it</w:t>
+      </w:r>
+      <w:r>
+        <w:t xml:space="preserve"> closes the connection</w:t>
+      </w:r>
+      <w:r>
+        <w:t>.</w:t>
+      </w:r>
+    </w:p>
+    <w:p>
+      <w:pPr>
+        <w:spacing w:after="0" w:line="240" w:lineRule="auto"/>
+      </w:pPr>
+      <w:r>
+        <w:tab/>
+        <w:t>09:27:34.986 FT900ConnectionHandler::</w:t>
+      </w:r>
+      <w:proofErr w:type="spellStart"/>
+      <w:r>
+        <w:t>pthread_</w:t>
+      </w:r>
+      <w:proofErr w:type="gramStart"/>
+      <w:r>
+        <w:t>create</w:t>
+      </w:r>
+      <w:proofErr w:type="spellEnd"/>
+      <w:r>
+        <w:t>(</w:t>
+      </w:r>
+      <w:proofErr w:type="gramEnd"/>
+      <w:r>
+        <w:t>):FT900RequestHandler</w:t>
+      </w:r>
+    </w:p>
+    <w:p>
+      <w:pPr>
+        <w:spacing w:after="0" w:line="240" w:lineRule="auto"/>
+      </w:pPr>
+      <w:r>
+        <w:tab/>
+        <w:t>09:27:38:185 FT900ConnectionHandler::</w:t>
+      </w:r>
+      <w:proofErr w:type="gramStart"/>
+      <w:r>
+        <w:t>close(</w:t>
+      </w:r>
+      <w:proofErr w:type="gramEnd"/>
+      <w:r>
+        <w:t>):FT900 connection!</w:t>
+      </w:r>
+    </w:p>
+    <w:p>
+      <w:pPr>
+        <w:rPr>
+          <w:b/>
+          <w:color w:val="00B0F0"/>
+        </w:rPr>
+      </w:pPr>
+    </w:p>
+    <w:p>
+      <w:pPr>
+        <w:rPr>
+          <w:b/>
+          <w:color w:val="00B0F0"/>
+        </w:rPr>
+      </w:pPr>
+      <w:r>
+        <w:rPr>
+          <w:b/>
+          <w:color w:val="00B0F0"/>
+        </w:rPr>
+        <w:br w:type="page"/>
       </w:r>
     </w:p>
     <w:p>
@@ -3598,7 +3684,7 @@
         </w:rPr>
         <w:t xml:space="preserve">  3. USB microphone </w:t>
       </w:r>
-      <w:hyperlink r:id="rId17" w:history="1">
+      <w:hyperlink r:id="rId16" w:history="1">
         <w:r>
           <w:rPr>
             <w:rStyle w:val="Hyperlink"/>
@@ -3852,7 +3938,7 @@
         </w:rPr>
         <w:t xml:space="preserve">  4. (Optional) Button </w:t>
       </w:r>
-      <w:hyperlink r:id="rId18" w:history="1">
+      <w:hyperlink r:id="rId17" w:history="1">
         <w:r>
           <w:rPr>
             <w:rStyle w:val="Hyperlink"/>
@@ -3945,7 +4031,7 @@
         </w:rPr>
         <w:t>Download the latest </w:t>
       </w:r>
-      <w:hyperlink r:id="rId19" w:history="1">
+      <w:hyperlink r:id="rId18" w:history="1">
         <w:r>
           <w:rPr>
             <w:rStyle w:val="Hyperlink"/>
@@ -4057,7 +4143,7 @@
         </w:rPr>
         <w:t xml:space="preserve">     </w:t>
       </w:r>
-      <w:hyperlink r:id="rId20" w:history="1">
+      <w:hyperlink r:id="rId19" w:history="1">
         <w:r>
           <w:rPr>
             <w:rStyle w:val="Hyperlink"/>
@@ -4614,7 +4700,7 @@
         </w:rPr>
         <w:t>Download the latest </w:t>
       </w:r>
-      <w:hyperlink r:id="rId21" w:history="1">
+      <w:hyperlink r:id="rId20" w:history="1">
         <w:r>
           <w:rPr>
             <w:rStyle w:val="Hyperlink"/>
@@ -5833,7 +5919,7 @@
       <w:pPr>
         <w:pStyle w:val="ListParagraph"/>
       </w:pPr>
-      <w:hyperlink r:id="rId22" w:history="1">
+      <w:hyperlink r:id="rId21" w:history="1">
         <w:r>
           <w:rPr>
             <w:rStyle w:val="Hyperlink"/>
@@ -5854,7 +5940,7 @@
       <w:r>
         <w:t xml:space="preserve">Getting Started with the AVS Device SDK </w:t>
       </w:r>
-      <w:hyperlink r:id="rId23" w:history="1">
+      <w:hyperlink r:id="rId22" w:history="1">
         <w:r>
           <w:rPr>
             <w:rStyle w:val="Hyperlink"/>
@@ -5898,7 +5984,7 @@
       <w:pPr>
         <w:pStyle w:val="ListParagraph"/>
       </w:pPr>
-      <w:hyperlink r:id="rId24" w:history="1">
+      <w:hyperlink r:id="rId23" w:history="1">
         <w:r>
           <w:rPr>
             <w:rStyle w:val="Hyperlink"/>
@@ -5927,7 +6013,7 @@
       <w:pPr>
         <w:pStyle w:val="ListParagraph"/>
       </w:pPr>
-      <w:hyperlink r:id="rId25" w:history="1">
+      <w:hyperlink r:id="rId24" w:history="1">
         <w:r>
           <w:rPr>
             <w:rStyle w:val="Hyperlink"/>
@@ -5956,7 +6042,7 @@
       <w:pPr>
         <w:pStyle w:val="ListParagraph"/>
       </w:pPr>
-      <w:hyperlink r:id="rId26" w:history="1">
+      <w:hyperlink r:id="rId25" w:history="1">
         <w:r>
           <w:rPr>
             <w:rStyle w:val="Hyperlink"/>
@@ -6008,7 +6094,7 @@
       <w:pPr>
         <w:pStyle w:val="ListParagraph"/>
       </w:pPr>
-      <w:hyperlink r:id="rId27" w:history="1">
+      <w:hyperlink r:id="rId26" w:history="1">
         <w:r>
           <w:rPr>
             <w:rStyle w:val="Hyperlink"/>
@@ -6024,7 +6110,7 @@
       </w:r>
     </w:p>
     <w:p>
-      <w:hyperlink r:id="rId28" w:history="1">
+      <w:hyperlink r:id="rId27" w:history="1">
         <w:r>
           <w:rPr>
             <w:rStyle w:val="Hyperlink"/>
@@ -7866,7 +7952,7 @@
   <a:extraClrSchemeLst/>
   <a:extLst>
     <a:ext uri="{05A4C25C-085E-4340-85A3-A5531E510DB2}">
-      <thm15:themeFamily xmlns:thm15="http://schemas.microsoft.com/office/thememl/2012/main" xmlns="" name="Office Theme" id="{62F939B6-93AF-4DB8-9C6B-D6C7DFDC589F}" vid="{4A3C46E8-61CC-4603-A589-7422A47A8E4A}"/>
+      <thm15:themeFamily xmlns="" xmlns:thm15="http://schemas.microsoft.com/office/thememl/2012/main" name="Office Theme" id="{62F939B6-93AF-4DB8-9C6B-D6C7DFDC589F}" vid="{4A3C46E8-61CC-4603-A589-7422A47A8E4A}"/>
     </a:ext>
   </a:extLst>
 </a:theme>

</xml_diff>

<commit_message>
Added FT900 performance measurement
</commit_message>
<xml_diff>
--- a/Alexa/Amazon Alexa Client/docs/FT900_AlexaDemo_Prototype.docx
+++ b/Alexa/Amazon Alexa Client/docs/FT900_AlexaDemo_Prototype.docx
@@ -1792,39 +1792,51 @@
           <w:b/>
           <w:color w:val="00B0F0"/>
         </w:rPr>
-        <w:t xml:space="preserve"> Client – </w:t>
+        <w:t xml:space="preserve"> Client </w:t>
       </w:r>
       <w:r>
         <w:rPr>
           <w:b/>
           <w:color w:val="00B0F0"/>
         </w:rPr>
-        <w:t xml:space="preserve">Sample </w:t>
+        <w:t xml:space="preserve">– </w:t>
       </w:r>
       <w:r>
         <w:rPr>
           <w:b/>
           <w:color w:val="00B0F0"/>
         </w:rPr>
-        <w:t>Execution Log</w:t>
+        <w:t>Performance and Sample Execution Log</w:t>
       </w:r>
     </w:p>
     <w:p/>
     <w:p>
       <w:r>
-        <w:t xml:space="preserve">Below is a </w:t>
-      </w:r>
-      <w:r>
-        <w:t>sample</w:t>
+        <w:t xml:space="preserve">It can be observed in this log below that the round-time on the </w:t>
+      </w:r>
+      <w:r>
+        <w:t>FT900</w:t>
+      </w:r>
+      <w:r>
+        <w:t xml:space="preserve"> side is </w:t>
+      </w:r>
+      <w:r>
+        <w:t>6-7</w:t>
+      </w:r>
+      <w:r>
+        <w:t xml:space="preserve"> seconds. </w:t>
+      </w:r>
+      <w:r>
+        <w:t xml:space="preserve">This measures the time </w:t>
+      </w:r>
+      <w:r>
+        <w:t>FT900</w:t>
       </w:r>
       <w:r>
         <w:t xml:space="preserve"> </w:t>
       </w:r>
       <w:r>
-        <w:t>execution log</w:t>
-      </w:r>
-      <w:r>
-        <w:t xml:space="preserve"> of the </w:t>
+        <w:t xml:space="preserve">sends the </w:t>
       </w:r>
       <w:proofErr w:type="spellStart"/>
       <w:r>
@@ -1832,23 +1844,223 @@
       </w:r>
       <w:proofErr w:type="spellEnd"/>
       <w:r>
-        <w:t xml:space="preserve"> Demo on the FT900 side.</w:t>
-      </w:r>
-    </w:p>
-    <w:p>
-      <w:pPr>
-        <w:jc w:val="center"/>
+        <w:t xml:space="preserve"> request</w:t>
+      </w:r>
+      <w:r>
+        <w:t xml:space="preserve"> </w:t>
+      </w:r>
+      <w:r>
+        <w:t xml:space="preserve">until </w:t>
+      </w:r>
+      <w:r>
+        <w:t xml:space="preserve">plays </w:t>
+      </w:r>
+      <w:proofErr w:type="spellStart"/>
+      <w:r>
+        <w:t>Alexa</w:t>
+      </w:r>
+      <w:proofErr w:type="spellEnd"/>
+      <w:r>
+        <w:t xml:space="preserve"> response</w:t>
+      </w:r>
+      <w:r>
+        <w:t>. This is for a simple command, “What time is it?</w:t>
+      </w:r>
+      <w:proofErr w:type="gramStart"/>
+      <w:r>
+        <w:t>”.</w:t>
+      </w:r>
+      <w:proofErr w:type="gramEnd"/>
+    </w:p>
+    <w:p>
+      <w:pPr>
+        <w:pStyle w:val="NormalWeb"/>
+        <w:shd w:val="clear" w:color="auto" w:fill="FFFFFF"/>
+        <w:spacing w:before="0" w:beforeAutospacing="0" w:after="0" w:afterAutospacing="0"/>
+        <w:rPr>
+          <w:rFonts w:ascii="Calibri" w:hAnsi="Calibri"/>
+          <w:color w:val="000000"/>
+        </w:rPr>
+      </w:pPr>
+      <w:r>
+        <w:rPr>
+          <w:rFonts w:ascii="Calibri" w:hAnsi="Calibri"/>
+          <w:color w:val="000000"/>
+        </w:rPr>
+        <w:t xml:space="preserve">It takes </w:t>
+      </w:r>
+      <w:r>
+        <w:rPr>
+          <w:rFonts w:ascii="Calibri" w:hAnsi="Calibri"/>
+          <w:color w:val="000000"/>
+        </w:rPr>
+        <w:t xml:space="preserve">5 seconds </w:t>
+      </w:r>
+      <w:r>
+        <w:rPr>
+          <w:rFonts w:ascii="Calibri" w:hAnsi="Calibri"/>
+          <w:color w:val="000000"/>
+        </w:rPr>
+        <w:t>to process receiving</w:t>
+      </w:r>
+      <w:r>
+        <w:rPr>
+          <w:rFonts w:ascii="Calibri" w:hAnsi="Calibri"/>
+          <w:color w:val="000000"/>
+        </w:rPr>
+        <w:t> </w:t>
+      </w:r>
+      <w:proofErr w:type="spellStart"/>
+      <w:r>
+        <w:rPr>
+          <w:rFonts w:ascii="Calibri" w:hAnsi="Calibri"/>
+          <w:color w:val="000000"/>
+        </w:rPr>
+        <w:t>Alexa</w:t>
+      </w:r>
+      <w:proofErr w:type="spellEnd"/>
+      <w:r>
+        <w:rPr>
+          <w:rFonts w:ascii="Calibri" w:hAnsi="Calibri"/>
+          <w:color w:val="000000"/>
+        </w:rPr>
+        <w:t xml:space="preserve"> response.</w:t>
+      </w:r>
+      <w:r>
+        <w:rPr>
+          <w:rFonts w:ascii="Calibri" w:hAnsi="Calibri"/>
+          <w:color w:val="000000"/>
+        </w:rPr>
+        <w:t xml:space="preserve"> Receiving </w:t>
+      </w:r>
+      <w:proofErr w:type="spellStart"/>
+      <w:r>
+        <w:rPr>
+          <w:rFonts w:ascii="Calibri" w:hAnsi="Calibri"/>
+          <w:color w:val="000000"/>
+        </w:rPr>
+        <w:t>Alexa</w:t>
+      </w:r>
+      <w:proofErr w:type="spellEnd"/>
+      <w:r>
+        <w:rPr>
+          <w:rFonts w:ascii="Calibri" w:hAnsi="Calibri"/>
+          <w:color w:val="000000"/>
+        </w:rPr>
+        <w:t xml:space="preserve"> response consists of:</w:t>
+      </w:r>
+    </w:p>
+    <w:p>
+      <w:pPr>
+        <w:pStyle w:val="NormalWeb"/>
+        <w:shd w:val="clear" w:color="auto" w:fill="FFFFFF"/>
+        <w:spacing w:before="0" w:beforeAutospacing="0" w:after="0" w:afterAutospacing="0"/>
+        <w:rPr>
+          <w:rFonts w:ascii="Calibri" w:hAnsi="Calibri"/>
+          <w:color w:val="000000"/>
+        </w:rPr>
+      </w:pPr>
+      <w:r>
+        <w:rPr>
+          <w:rFonts w:ascii="Calibri" w:hAnsi="Calibri"/>
+          <w:color w:val="000000"/>
+        </w:rPr>
+        <w:t xml:space="preserve">- receiving </w:t>
+      </w:r>
+      <w:proofErr w:type="spellStart"/>
+      <w:r>
+        <w:rPr>
+          <w:rFonts w:ascii="Calibri" w:hAnsi="Calibri"/>
+          <w:color w:val="000000"/>
+        </w:rPr>
+        <w:t>Alexa</w:t>
+      </w:r>
+      <w:proofErr w:type="spellEnd"/>
+      <w:r>
+        <w:rPr>
+          <w:rFonts w:ascii="Calibri" w:hAnsi="Calibri"/>
+          <w:color w:val="000000"/>
+        </w:rPr>
+        <w:t xml:space="preserve"> request (8-bit)</w:t>
+      </w:r>
+    </w:p>
+    <w:p>
+      <w:pPr>
+        <w:pStyle w:val="NormalWeb"/>
+        <w:shd w:val="clear" w:color="auto" w:fill="FFFFFF"/>
+        <w:spacing w:before="0" w:beforeAutospacing="0" w:after="0" w:afterAutospacing="0"/>
+        <w:rPr>
+          <w:rFonts w:ascii="Calibri" w:hAnsi="Calibri"/>
+          <w:color w:val="000000"/>
+        </w:rPr>
+      </w:pPr>
+      <w:r>
+        <w:rPr>
+          <w:rFonts w:ascii="Calibri" w:hAnsi="Calibri"/>
+          <w:color w:val="000000"/>
+        </w:rPr>
+        <w:t>- expanding it to 16-bit</w:t>
+      </w:r>
+    </w:p>
+    <w:p>
+      <w:pPr>
+        <w:pStyle w:val="NormalWeb"/>
+        <w:shd w:val="clear" w:color="auto" w:fill="FFFFFF"/>
+        <w:spacing w:before="0" w:beforeAutospacing="0" w:after="0" w:afterAutospacing="0"/>
+        <w:rPr>
+          <w:rFonts w:ascii="Calibri" w:hAnsi="Calibri"/>
+          <w:color w:val="000000"/>
+        </w:rPr>
+      </w:pPr>
+      <w:r>
+        <w:rPr>
+          <w:rFonts w:ascii="Calibri" w:hAnsi="Calibri"/>
+          <w:color w:val="000000"/>
+        </w:rPr>
+        <w:t>- saving it to SD card.</w:t>
+      </w:r>
+    </w:p>
+    <w:p>
+      <w:pPr>
+        <w:pStyle w:val="NormalWeb"/>
+        <w:shd w:val="clear" w:color="auto" w:fill="FFFFFF"/>
+        <w:spacing w:before="0" w:beforeAutospacing="0" w:after="0" w:afterAutospacing="0"/>
+        <w:rPr>
+          <w:rFonts w:ascii="Calibri" w:hAnsi="Calibri"/>
+          <w:color w:val="000000"/>
+        </w:rPr>
+      </w:pPr>
+    </w:p>
+    <w:p>
+      <w:pPr>
+        <w:pStyle w:val="NormalWeb"/>
+        <w:shd w:val="clear" w:color="auto" w:fill="FFFFFF"/>
+        <w:spacing w:before="0" w:beforeAutospacing="0" w:after="0" w:afterAutospacing="0"/>
+        <w:rPr>
+          <w:rFonts w:ascii="Calibri" w:hAnsi="Calibri"/>
+          <w:color w:val="000000"/>
+        </w:rPr>
+      </w:pPr>
+    </w:p>
+    <w:p>
+      <w:pPr>
+        <w:pStyle w:val="NormalWeb"/>
+        <w:shd w:val="clear" w:color="auto" w:fill="FFFFFF"/>
+        <w:spacing w:before="0" w:beforeAutospacing="0" w:after="0" w:afterAutospacing="0"/>
+        <w:rPr>
+          <w:rFonts w:ascii="Calibri" w:hAnsi="Calibri"/>
+          <w:color w:val="000000"/>
+        </w:rPr>
       </w:pPr>
       <w:r>
         <w:rPr>
           <w:noProof/>
-          <w:lang w:val="en-US"/>
         </w:rPr>
         <w:drawing>
-          <wp:inline distT="0" distB="0" distL="0" distR="0" wp14:anchorId="5BC2EEA9" wp14:editId="2B3C9CC5">
-            <wp:extent cx="5686425" cy="5391150"/>
-            <wp:effectExtent l="0" t="0" r="9525" b="0"/>
-            <wp:docPr id="2" name="Picture 2"/>
+          <wp:inline distT="0" distB="0" distL="0" distR="0" wp14:anchorId="6188A590" wp14:editId="524477E1">
+            <wp:extent cx="5032005" cy="5257800"/>
+            <wp:effectExtent l="0" t="0" r="0" b="0"/>
+            <wp:docPr id="6" name="Picture 6" descr="C:\Users\richmond\OneDrive\ft900_logs.png"/>
             <wp:cNvGraphicFramePr>
               <a:graphicFrameLocks xmlns:a="http://schemas.openxmlformats.org/drawingml/2006/main" noChangeAspect="1"/>
             </wp:cNvGraphicFramePr>
@@ -1856,23 +2068,36 @@
               <a:graphicData uri="http://schemas.openxmlformats.org/drawingml/2006/picture">
                 <pic:pic xmlns:pic="http://schemas.openxmlformats.org/drawingml/2006/picture">
                   <pic:nvPicPr>
-                    <pic:cNvPr id="0" name=""/>
-                    <pic:cNvPicPr/>
+                    <pic:cNvPr id="0" name="Picture 2" descr="C:\Users\richmond\OneDrive\ft900_logs.png"/>
+                    <pic:cNvPicPr>
+                      <a:picLocks noChangeAspect="1" noChangeArrowheads="1"/>
+                    </pic:cNvPicPr>
                   </pic:nvPicPr>
                   <pic:blipFill>
-                    <a:blip r:embed="rId11"/>
+                    <a:blip r:embed="rId11">
+                      <a:extLst>
+                        <a:ext uri="{28A0092B-C50C-407E-A947-70E740481C1C}">
+                          <a14:useLocalDpi xmlns:a14="http://schemas.microsoft.com/office/drawing/2010/main" val="0"/>
+                        </a:ext>
+                      </a:extLst>
+                    </a:blip>
+                    <a:srcRect/>
                     <a:stretch>
                       <a:fillRect/>
                     </a:stretch>
                   </pic:blipFill>
-                  <pic:spPr>
+                  <pic:spPr bwMode="auto">
                     <a:xfrm>
                       <a:off x="0" y="0"/>
-                      <a:ext cx="5686425" cy="5391150"/>
+                      <a:ext cx="5032005" cy="5257800"/>
                     </a:xfrm>
                     <a:prstGeom prst="rect">
                       <a:avLst/>
                     </a:prstGeom>
+                    <a:noFill/>
+                    <a:ln>
+                      <a:noFill/>
+                    </a:ln>
                   </pic:spPr>
                 </pic:pic>
               </a:graphicData>
@@ -1881,15 +2106,38 @@
         </w:drawing>
       </w:r>
     </w:p>
-    <w:p/>
-    <w:p>
-      <w:pPr>
-        <w:pStyle w:val="ListParagraph"/>
-      </w:pPr>
-    </w:p>
-    <w:p>
-      <w:r>
-        <w:br w:type="page"/>
+    <w:p>
+      <w:pPr>
+        <w:pStyle w:val="NormalWeb"/>
+        <w:shd w:val="clear" w:color="auto" w:fill="FFFFFF"/>
+        <w:spacing w:before="0" w:beforeAutospacing="0" w:after="0" w:afterAutospacing="0"/>
+        <w:rPr>
+          <w:rFonts w:ascii="Calibri" w:hAnsi="Calibri"/>
+          <w:color w:val="000000"/>
+        </w:rPr>
+      </w:pPr>
+    </w:p>
+    <w:p>
+      <w:pPr>
+        <w:pStyle w:val="NormalWeb"/>
+        <w:shd w:val="clear" w:color="auto" w:fill="FFFFFF"/>
+        <w:spacing w:before="0" w:beforeAutospacing="0" w:after="0" w:afterAutospacing="0"/>
+        <w:rPr>
+          <w:rFonts w:ascii="Calibri" w:hAnsi="Calibri"/>
+          <w:color w:val="000000"/>
+        </w:rPr>
+      </w:pPr>
+    </w:p>
+    <w:p>
+      <w:pPr>
+        <w:jc w:val="center"/>
+      </w:pPr>
+      <w:r>
+        <w:rPr>
+          <w:noProof/>
+          <w:lang w:val="en-US"/>
+        </w:rPr>
+        <w:t xml:space="preserve"> </w:t>
       </w:r>
     </w:p>
     <w:p>
@@ -1899,6 +2147,8 @@
           <w:color w:val="00B0F0"/>
         </w:rPr>
       </w:pPr>
+      <w:bookmarkStart w:id="0" w:name="_GoBack"/>
+      <w:bookmarkEnd w:id="0"/>
       <w:r>
         <w:rPr>
           <w:b/>
@@ -3552,12 +3802,7 @@
         <w:t xml:space="preserve"> socket</w:t>
       </w:r>
       <w:r>
-        <w:t xml:space="preserve"> for the FT900</w:t>
-      </w:r>
-      <w:bookmarkStart w:id="0" w:name="_GoBack"/>
-      <w:bookmarkEnd w:id="0"/>
-      <w:r>
-        <w:t xml:space="preserve"> connection</w:t>
+        <w:t xml:space="preserve"> for the FT900 connection</w:t>
       </w:r>
       <w:r>
         <w:t>.</w:t>
@@ -8289,7 +8534,7 @@
   <a:extraClrSchemeLst/>
   <a:extLst>
     <a:ext uri="{05A4C25C-085E-4340-85A3-A5531E510DB2}">
-      <thm15:themeFamily xmlns="" xmlns:thm15="http://schemas.microsoft.com/office/thememl/2012/main" name="Office Theme" id="{62F939B6-93AF-4DB8-9C6B-D6C7DFDC589F}" vid="{4A3C46E8-61CC-4603-A589-7422A47A8E4A}"/>
+      <thm15:themeFamily xmlns:thm15="http://schemas.microsoft.com/office/thememl/2012/main" xmlns="" name="Office Theme" id="{62F939B6-93AF-4DB8-9C6B-D6C7DFDC589F}" vid="{4A3C46E8-61CC-4603-A589-7422A47A8E4A}"/>
     </a:ext>
   </a:extLst>
 </a:theme>

</xml_diff>

<commit_message>
Added audio quality analysis
</commit_message>
<xml_diff>
--- a/Alexa/Amazon Alexa Client/docs/FT900_AlexaDemo_Prototype.docx
+++ b/Alexa/Amazon Alexa Client/docs/FT900_AlexaDemo_Prototype.docx
@@ -290,7 +290,7 @@
         <w:rPr>
           <w:b/>
           <w:noProof/>
-          <w:lang w:val="en-US"/>
+          <w:lang w:eastAsia="en-PH"/>
         </w:rPr>
         <w:drawing>
           <wp:inline distT="0" distB="0" distL="0" distR="0" wp14:anchorId="6F118F0A" wp14:editId="0FA97277">
@@ -643,7 +643,7 @@
           <w:b/>
           <w:noProof/>
           <w:color w:val="00B0F0"/>
-          <w:lang w:val="en-US"/>
+          <w:lang w:eastAsia="en-PH"/>
         </w:rPr>
         <w:drawing>
           <wp:inline distT="0" distB="0" distL="0" distR="0">
@@ -782,7 +782,7 @@
       <w:r>
         <w:rPr>
           <w:noProof/>
-          <w:lang w:val="en-US"/>
+          <w:lang w:eastAsia="en-PH"/>
         </w:rPr>
         <w:drawing>
           <wp:inline distT="0" distB="0" distL="0" distR="0" wp14:anchorId="44B7421C" wp14:editId="4570087C">
@@ -1515,7 +1515,7 @@
       <w:r>
         <w:rPr>
           <w:noProof/>
-          <w:lang w:val="en-US"/>
+          <w:lang w:eastAsia="en-PH"/>
         </w:rPr>
         <w:drawing>
           <wp:inline distT="0" distB="0" distL="0" distR="0">
@@ -1812,27 +1812,15 @@
     <w:p/>
     <w:p>
       <w:r>
-        <w:t xml:space="preserve">It can be observed in this log below that the round-time on the </w:t>
+        <w:t xml:space="preserve">It can be observed in this log below that the round-time on the FT900 side is 6-7 seconds. </w:t>
+      </w:r>
+      <w:r>
+        <w:t xml:space="preserve">This measures the time </w:t>
       </w:r>
       <w:r>
         <w:t>FT900</w:t>
       </w:r>
       <w:r>
-        <w:t xml:space="preserve"> side is </w:t>
-      </w:r>
-      <w:r>
-        <w:t>6-7</w:t>
-      </w:r>
-      <w:r>
-        <w:t xml:space="preserve"> seconds. </w:t>
-      </w:r>
-      <w:r>
-        <w:t xml:space="preserve">This measures the time </w:t>
-      </w:r>
-      <w:r>
-        <w:t>FT900</w:t>
-      </w:r>
-      <w:r>
         <w:t xml:space="preserve"> </w:t>
       </w:r>
       <w:r>
@@ -1850,10 +1838,7 @@
         <w:t xml:space="preserve"> </w:t>
       </w:r>
       <w:r>
-        <w:t xml:space="preserve">until </w:t>
-      </w:r>
-      <w:r>
-        <w:t xml:space="preserve">plays </w:t>
+        <w:t xml:space="preserve">until plays </w:t>
       </w:r>
       <w:proofErr w:type="spellStart"/>
       <w:r>
@@ -1861,16 +1846,8 @@
       </w:r>
       <w:proofErr w:type="spellEnd"/>
       <w:r>
-        <w:t xml:space="preserve"> response</w:t>
-      </w:r>
-      <w:r>
-        <w:t>. This is for a simple command, “What time is it?</w:t>
-      </w:r>
-      <w:proofErr w:type="gramStart"/>
-      <w:r>
-        <w:t>”.</w:t>
-      </w:r>
-      <w:proofErr w:type="gramEnd"/>
+        <w:t xml:space="preserve"> response. This is for a simple command, “What time is it?”.</w:t>
+      </w:r>
     </w:p>
     <w:p>
       <w:pPr>
@@ -1887,28 +1864,7 @@
           <w:rFonts w:ascii="Calibri" w:hAnsi="Calibri"/>
           <w:color w:val="000000"/>
         </w:rPr>
-        <w:t xml:space="preserve">It takes </w:t>
-      </w:r>
-      <w:r>
-        <w:rPr>
-          <w:rFonts w:ascii="Calibri" w:hAnsi="Calibri"/>
-          <w:color w:val="000000"/>
-        </w:rPr>
-        <w:t xml:space="preserve">5 seconds </w:t>
-      </w:r>
-      <w:r>
-        <w:rPr>
-          <w:rFonts w:ascii="Calibri" w:hAnsi="Calibri"/>
-          <w:color w:val="000000"/>
-        </w:rPr>
-        <w:t>to process receiving</w:t>
-      </w:r>
-      <w:r>
-        <w:rPr>
-          <w:rFonts w:ascii="Calibri" w:hAnsi="Calibri"/>
-          <w:color w:val="000000"/>
-        </w:rPr>
-        <w:t> </w:t>
+        <w:t>It takes 5 seconds to process receiving </w:t>
       </w:r>
       <w:proofErr w:type="spellStart"/>
       <w:r>
@@ -2055,6 +2011,7 @@
       <w:r>
         <w:rPr>
           <w:noProof/>
+          <w:lang w:val="en-PH" w:eastAsia="en-PH"/>
         </w:rPr>
         <w:drawing>
           <wp:inline distT="0" distB="0" distL="0" distR="0" wp14:anchorId="6188A590" wp14:editId="524477E1">
@@ -2147,8 +2104,142 @@
           <w:color w:val="00B0F0"/>
         </w:rPr>
       </w:pPr>
+      <w:r>
+        <w:rPr>
+          <w:b/>
+          <w:color w:val="00B0F0"/>
+        </w:rPr>
+        <w:lastRenderedPageBreak/>
+        <w:t xml:space="preserve">FT900 </w:t>
+      </w:r>
+      <w:proofErr w:type="spellStart"/>
+      <w:r>
+        <w:rPr>
+          <w:b/>
+          <w:color w:val="00B0F0"/>
+        </w:rPr>
+        <w:t>Alexa</w:t>
+      </w:r>
+      <w:proofErr w:type="spellEnd"/>
+      <w:r>
+        <w:rPr>
+          <w:b/>
+          <w:color w:val="00B0F0"/>
+        </w:rPr>
+        <w:t xml:space="preserve"> Client – </w:t>
+      </w:r>
+      <w:r>
+        <w:rPr>
+          <w:b/>
+          <w:color w:val="00B0F0"/>
+        </w:rPr>
+        <w:t>Audio Quality</w:t>
+      </w:r>
+    </w:p>
+    <w:p>
+      <w:pPr>
+        <w:rPr>
+          <w:b/>
+          <w:color w:val="00B0F0"/>
+        </w:rPr>
+      </w:pPr>
+    </w:p>
+    <w:p>
+      <w:pPr>
+        <w:rPr>
+          <w:b/>
+        </w:rPr>
+      </w:pPr>
+      <w:r>
+        <w:rPr>
+          <w:b/>
+        </w:rPr>
+        <w:t>A. FT900 Speaker playback</w:t>
+      </w:r>
+    </w:p>
+    <w:p>
+      <w:r>
+        <w:t xml:space="preserve">Playback of </w:t>
+      </w:r>
+      <w:proofErr w:type="spellStart"/>
+      <w:r>
+        <w:t>Alexa</w:t>
+      </w:r>
+      <w:proofErr w:type="spellEnd"/>
+      <w:r>
+        <w:t xml:space="preserve"> response on connected speaker is very </w:t>
+      </w:r>
+      <w:proofErr w:type="spellStart"/>
+      <w:r>
+        <w:t>very</w:t>
+      </w:r>
+      <w:proofErr w:type="spellEnd"/>
+      <w:r>
+        <w:t xml:space="preserve"> good. There is no noise or jittering. It is very smooth.</w:t>
+      </w:r>
+    </w:p>
+    <w:p>
+      <w:r>
+        <w:t>This was made possible by maximizing the FIFO buffer sizes for both SD Host (4KB) and I2S Master (2KB). 4KB data is read from SD card then segmented into 4 1KBs. Each 1KB data is converted from mono (1-channel) to stereo (2-channels). This results to 2KB stereo data which is then written to I2S Master speaker. The process is repeated until the recorded audio file is completely processed.</w:t>
+      </w:r>
+    </w:p>
+    <w:p>
+      <w:pPr>
+        <w:rPr>
+          <w:b/>
+        </w:rPr>
+      </w:pPr>
       <w:bookmarkStart w:id="0" w:name="_GoBack"/>
       <w:bookmarkEnd w:id="0"/>
+    </w:p>
+    <w:p>
+      <w:pPr>
+        <w:rPr>
+          <w:b/>
+        </w:rPr>
+      </w:pPr>
+      <w:r>
+        <w:rPr>
+          <w:b/>
+        </w:rPr>
+        <w:t>B. FT900 Microphone recording</w:t>
+      </w:r>
+    </w:p>
+    <w:p>
+      <w:r>
+        <w:t xml:space="preserve">Recording of </w:t>
+      </w:r>
+      <w:proofErr w:type="spellStart"/>
+      <w:r>
+        <w:t>Alexa</w:t>
+      </w:r>
+      <w:proofErr w:type="spellEnd"/>
+      <w:r>
+        <w:t xml:space="preserve"> request on FT900 microphone is good. Background noise can be heard but voice pops out when user speaks very near to microphone.</w:t>
+      </w:r>
+    </w:p>
+    <w:p>
+      <w:pPr>
+        <w:rPr>
+          <w:b/>
+          <w:color w:val="00B0F0"/>
+        </w:rPr>
+      </w:pPr>
+      <w:r>
+        <w:rPr>
+          <w:b/>
+          <w:color w:val="00B0F0"/>
+        </w:rPr>
+        <w:br w:type="page"/>
+      </w:r>
+    </w:p>
+    <w:p>
+      <w:pPr>
+        <w:rPr>
+          <w:b/>
+          <w:color w:val="00B0F0"/>
+        </w:rPr>
+      </w:pPr>
       <w:r>
         <w:rPr>
           <w:b/>
@@ -2273,7 +2364,7 @@
       <w:r>
         <w:rPr>
           <w:noProof/>
-          <w:lang w:val="en-US"/>
+          <w:lang w:eastAsia="en-PH"/>
         </w:rPr>
         <w:drawing>
           <wp:inline distT="0" distB="0" distL="0" distR="0">
@@ -2670,13 +2761,8 @@
             <w:pPr>
               <w:jc w:val="both"/>
             </w:pPr>
-            <w:proofErr w:type="gramStart"/>
-            <w:r>
-              <w:t>Helper function</w:t>
-            </w:r>
-            <w:proofErr w:type="gramEnd"/>
-            <w:r>
-              <w:t xml:space="preserve"> for FT900AudioCompression.cpp.</w:t>
+            <w:r>
+              <w:t>Helper function for FT900AudioCompression.cpp.</w:t>
             </w:r>
           </w:p>
         </w:tc>
@@ -3050,30 +3136,14 @@
           <w:b/>
           <w:color w:val="00B0F0"/>
         </w:rPr>
-        <w:t xml:space="preserve"> </w:t>
-      </w:r>
-      <w:proofErr w:type="gramStart"/>
-      <w:r>
-        <w:rPr>
-          <w:b/>
-          <w:color w:val="00B0F0"/>
-        </w:rPr>
-        <w:t>Gateway</w:t>
-      </w:r>
-      <w:r>
-        <w:rPr>
-          <w:b/>
-          <w:color w:val="00B0F0"/>
-        </w:rPr>
-        <w:t xml:space="preserve">  –</w:t>
-      </w:r>
-      <w:proofErr w:type="gramEnd"/>
-      <w:r>
-        <w:rPr>
-          <w:b/>
-          <w:color w:val="00B0F0"/>
-        </w:rPr>
-        <w:t xml:space="preserve"> Sequence Diagram</w:t>
+        <w:t xml:space="preserve"> Gateway</w:t>
+      </w:r>
+      <w:r>
+        <w:rPr>
+          <w:b/>
+          <w:color w:val="00B0F0"/>
+        </w:rPr>
+        <w:t xml:space="preserve">  – Sequence Diagram</w:t>
       </w:r>
     </w:p>
     <w:p/>
@@ -3094,7 +3164,7 @@
       <w:r>
         <w:rPr>
           <w:noProof/>
-          <w:lang w:val="en-US"/>
+          <w:lang w:eastAsia="en-PH"/>
         </w:rPr>
         <w:drawing>
           <wp:inline distT="0" distB="0" distL="0" distR="0">
@@ -3190,17 +3260,12 @@
         <w:t xml:space="preserve">: </w:t>
       </w:r>
       <w:proofErr w:type="spellStart"/>
-      <w:proofErr w:type="gramStart"/>
       <w:r>
         <w:t>PortAudioCallback</w:t>
       </w:r>
       <w:proofErr w:type="spellEnd"/>
       <w:r>
-        <w:t>(</w:t>
-      </w:r>
-      <w:proofErr w:type="gramEnd"/>
-      <w:r>
-        <w:t xml:space="preserve">) contains the data stream for </w:t>
+        <w:t xml:space="preserve">() contains the data stream for </w:t>
       </w:r>
       <w:proofErr w:type="spellStart"/>
       <w:r>
@@ -3233,17 +3298,12 @@
         <w:t xml:space="preserve">: </w:t>
       </w:r>
       <w:proofErr w:type="spellStart"/>
-      <w:proofErr w:type="gramStart"/>
       <w:r>
         <w:t>startPlaying</w:t>
       </w:r>
       <w:proofErr w:type="spellEnd"/>
       <w:r>
-        <w:t>(</w:t>
-      </w:r>
-      <w:proofErr w:type="gramEnd"/>
-      <w:r>
-        <w:t xml:space="preserve">) contains the data stream for </w:t>
+        <w:t xml:space="preserve">() contains the data stream for </w:t>
       </w:r>
       <w:proofErr w:type="spellStart"/>
       <w:r>
@@ -3922,19 +3982,11 @@
       </w:r>
       <w:proofErr w:type="spellStart"/>
       <w:r>
-        <w:t>pthread_</w:t>
-      </w:r>
-      <w:proofErr w:type="gramStart"/>
-      <w:r>
-        <w:t>create</w:t>
-      </w:r>
-      <w:proofErr w:type="spellEnd"/>
-      <w:r>
-        <w:t>(</w:t>
-      </w:r>
-      <w:proofErr w:type="gramEnd"/>
-      <w:r>
-        <w:t>):FT900RequestHandler</w:t>
+        <w:t>pthread_create</w:t>
+      </w:r>
+      <w:proofErr w:type="spellEnd"/>
+      <w:r>
+        <w:t>():FT900RequestHandler</w:t>
       </w:r>
     </w:p>
     <w:p>
@@ -3943,15 +3995,7 @@
       </w:pPr>
       <w:r>
         <w:tab/>
-        <w:t>09:27:38:185 FT900ConnectionHandler::</w:t>
-      </w:r>
-      <w:proofErr w:type="gramStart"/>
-      <w:r>
-        <w:t>close(</w:t>
-      </w:r>
-      <w:proofErr w:type="gramEnd"/>
-      <w:r>
-        <w:t>):FT900 connection!</w:t>
+        <w:t>09:27:38:185 FT900ConnectionHandler::close():FT900 connection!</w:t>
       </w:r>
     </w:p>
     <w:p/>
@@ -3959,7 +4003,7 @@
       <w:r>
         <w:rPr>
           <w:noProof/>
-          <w:lang w:val="en-US"/>
+          <w:lang w:eastAsia="en-PH"/>
         </w:rPr>
         <w:drawing>
           <wp:inline distT="0" distB="0" distL="0" distR="0">
@@ -4420,27 +4464,7 @@
           <w:bdr w:val="none" w:sz="0" w:space="0" w:color="auto" w:frame="1"/>
           <w:lang w:val="en-US"/>
         </w:rPr>
-        <w:t xml:space="preserve">  2. SD card (&lt;= </w:t>
-      </w:r>
-      <w:proofErr w:type="gramStart"/>
-      <w:r>
-        <w:rPr>
-          <w:rFonts w:eastAsia="Times New Roman" w:cs="Consolas"/>
-          <w:color w:val="24292E"/>
-          <w:bdr w:val="none" w:sz="0" w:space="0" w:color="auto" w:frame="1"/>
-          <w:lang w:val="en-US"/>
-        </w:rPr>
-        <w:t>32gb</w:t>
-      </w:r>
-      <w:proofErr w:type="gramEnd"/>
-      <w:r>
-        <w:rPr>
-          <w:rFonts w:eastAsia="Times New Roman" w:cs="Consolas"/>
-          <w:color w:val="24292E"/>
-          <w:bdr w:val="none" w:sz="0" w:space="0" w:color="auto" w:frame="1"/>
-          <w:lang w:val="en-US"/>
-        </w:rPr>
-        <w:t>)</w:t>
+        <w:t xml:space="preserve">  2. SD card (&lt;= 32gb)</w:t>
       </w:r>
     </w:p>
     <w:p>
@@ -4785,31 +4809,7 @@
           <w:szCs w:val="22"/>
           <w:bdr w:val="none" w:sz="0" w:space="0" w:color="auto" w:frame="1"/>
         </w:rPr>
-        <w:t xml:space="preserve">     Note: </w:t>
-      </w:r>
-      <w:proofErr w:type="gramStart"/>
-      <w:r>
-        <w:rPr>
-          <w:rStyle w:val="HTMLCode"/>
-          <w:rFonts w:asciiTheme="minorHAnsi" w:hAnsiTheme="minorHAnsi" w:cs="Consolas"/>
-          <w:color w:val="24292E"/>
-          <w:sz w:val="22"/>
-          <w:szCs w:val="22"/>
-          <w:bdr w:val="none" w:sz="0" w:space="0" w:color="auto" w:frame="1"/>
-        </w:rPr>
-        <w:t>press 't'</w:t>
-      </w:r>
-      <w:proofErr w:type="gramEnd"/>
-      <w:r>
-        <w:rPr>
-          <w:rStyle w:val="HTMLCode"/>
-          <w:rFonts w:asciiTheme="minorHAnsi" w:hAnsiTheme="minorHAnsi" w:cs="Consolas"/>
-          <w:color w:val="24292E"/>
-          <w:sz w:val="22"/>
-          <w:szCs w:val="22"/>
-          <w:bdr w:val="none" w:sz="0" w:space="0" w:color="auto" w:frame="1"/>
-        </w:rPr>
-        <w:t xml:space="preserve"> key to issue voice command to </w:t>
+        <w:t xml:space="preserve">     Note: press 't' key to issue voice command to </w:t>
       </w:r>
       <w:proofErr w:type="spellStart"/>
       <w:r>
@@ -5089,7 +5089,6 @@
         <w:t xml:space="preserve">     </w:t>
       </w:r>
       <w:proofErr w:type="spellStart"/>
-      <w:proofErr w:type="gramStart"/>
       <w:r>
         <w:rPr>
           <w:rStyle w:val="HTMLCode"/>
@@ -5102,7 +5101,6 @@
         <w:t>sudo</w:t>
       </w:r>
       <w:proofErr w:type="spellEnd"/>
-      <w:proofErr w:type="gramEnd"/>
       <w:r>
         <w:rPr>
           <w:rStyle w:val="HTMLCode"/>
@@ -5493,7 +5491,6 @@
         <w:t xml:space="preserve">     </w:t>
       </w:r>
       <w:proofErr w:type="spellStart"/>
-      <w:proofErr w:type="gramStart"/>
       <w:r>
         <w:rPr>
           <w:rStyle w:val="HTMLCode"/>
@@ -5506,7 +5503,6 @@
         <w:t>request.raw</w:t>
       </w:r>
       <w:proofErr w:type="spellEnd"/>
-      <w:proofErr w:type="gramEnd"/>
       <w:r>
         <w:rPr>
           <w:rStyle w:val="HTMLCode"/>
@@ -5872,31 +5868,7 @@
           <w:szCs w:val="22"/>
           <w:bdr w:val="none" w:sz="0" w:space="0" w:color="auto" w:frame="1"/>
         </w:rPr>
-        <w:t xml:space="preserve">  5. For UART mode, </w:t>
-      </w:r>
-      <w:proofErr w:type="gramStart"/>
-      <w:r>
-        <w:rPr>
-          <w:rStyle w:val="HTMLCode"/>
-          <w:rFonts w:asciiTheme="minorHAnsi" w:hAnsiTheme="minorHAnsi" w:cs="Consolas"/>
-          <w:color w:val="24292E"/>
-          <w:sz w:val="22"/>
-          <w:szCs w:val="22"/>
-          <w:bdr w:val="none" w:sz="0" w:space="0" w:color="auto" w:frame="1"/>
-        </w:rPr>
-        <w:t>Press 't'</w:t>
-      </w:r>
-      <w:proofErr w:type="gramEnd"/>
-      <w:r>
-        <w:rPr>
-          <w:rStyle w:val="HTMLCode"/>
-          <w:rFonts w:asciiTheme="minorHAnsi" w:hAnsiTheme="minorHAnsi" w:cs="Consolas"/>
-          <w:color w:val="24292E"/>
-          <w:sz w:val="22"/>
-          <w:szCs w:val="22"/>
-          <w:bdr w:val="none" w:sz="0" w:space="0" w:color="auto" w:frame="1"/>
-        </w:rPr>
-        <w:t xml:space="preserve"> to start recording voice command.</w:t>
+        <w:t xml:space="preserve">  5. For UART mode, Press 't' to start recording voice command.</w:t>
       </w:r>
     </w:p>
     <w:p>
@@ -5946,31 +5918,7 @@
           <w:szCs w:val="22"/>
           <w:bdr w:val="none" w:sz="0" w:space="0" w:color="auto" w:frame="1"/>
         </w:rPr>
-        <w:t xml:space="preserve">  6. For UART mode, </w:t>
-      </w:r>
-      <w:proofErr w:type="gramStart"/>
-      <w:r>
-        <w:rPr>
-          <w:rStyle w:val="HTMLCode"/>
-          <w:rFonts w:asciiTheme="minorHAnsi" w:hAnsiTheme="minorHAnsi" w:cs="Consolas"/>
-          <w:color w:val="24292E"/>
-          <w:sz w:val="22"/>
-          <w:szCs w:val="22"/>
-          <w:bdr w:val="none" w:sz="0" w:space="0" w:color="auto" w:frame="1"/>
-        </w:rPr>
-        <w:t>press 't'</w:t>
-      </w:r>
-      <w:proofErr w:type="gramEnd"/>
-      <w:r>
-        <w:rPr>
-          <w:rStyle w:val="HTMLCode"/>
-          <w:rFonts w:asciiTheme="minorHAnsi" w:hAnsiTheme="minorHAnsi" w:cs="Consolas"/>
-          <w:color w:val="24292E"/>
-          <w:sz w:val="22"/>
-          <w:szCs w:val="22"/>
-          <w:bdr w:val="none" w:sz="0" w:space="0" w:color="auto" w:frame="1"/>
-        </w:rPr>
-        <w:t xml:space="preserve"> again to stop recording voice command.</w:t>
+        <w:t xml:space="preserve">  6. For UART mode, press 't' again to stop recording voice command.</w:t>
       </w:r>
     </w:p>
     <w:p>
@@ -6124,32 +6072,10 @@
         <w:rPr>
           <w:b/>
         </w:rPr>
-        <w:t xml:space="preserve">Use </w:t>
-      </w:r>
-      <w:proofErr w:type="gramStart"/>
-      <w:r>
-        <w:rPr>
-          <w:b/>
-        </w:rPr>
-        <w:t>8KHz</w:t>
-      </w:r>
-      <w:proofErr w:type="gramEnd"/>
-      <w:r>
-        <w:rPr>
-          <w:b/>
-        </w:rPr>
-        <w:t xml:space="preserve"> instead of 16KHz</w:t>
-      </w:r>
-      <w:r>
-        <w:t xml:space="preserve"> to reduce audio file size by half. (However, note that RPI will have to convert the </w:t>
-      </w:r>
-      <w:proofErr w:type="gramStart"/>
-      <w:r>
-        <w:t>8KHz</w:t>
-      </w:r>
-      <w:proofErr w:type="gramEnd"/>
-      <w:r>
-        <w:t xml:space="preserve"> to 16KHz as </w:t>
+        <w:t>Use 8KHz instead of 16KHz</w:t>
+      </w:r>
+      <w:r>
+        <w:t xml:space="preserve"> to reduce audio file size by half. (However, note that RPI will have to convert the 8KHz to 16KHz as </w:t>
       </w:r>
       <w:proofErr w:type="spellStart"/>
       <w:r>
@@ -8534,7 +8460,7 @@
   <a:extraClrSchemeLst/>
   <a:extLst>
     <a:ext uri="{05A4C25C-085E-4340-85A3-A5531E510DB2}">
-      <thm15:themeFamily xmlns:thm15="http://schemas.microsoft.com/office/thememl/2012/main" xmlns="" name="Office Theme" id="{62F939B6-93AF-4DB8-9C6B-D6C7DFDC589F}" vid="{4A3C46E8-61CC-4603-A589-7422A47A8E4A}"/>
+      <thm15:themeFamily xmlns="" xmlns:thm15="http://schemas.microsoft.com/office/thememl/2012/main" name="Office Theme" id="{62F939B6-93AF-4DB8-9C6B-D6C7DFDC589F}" vid="{4A3C46E8-61CC-4603-A589-7422A47A8E4A}"/>
     </a:ext>
   </a:extLst>
 </a:theme>

</xml_diff>

<commit_message>
Added RS485 bandwidth issue analysis
</commit_message>
<xml_diff>
--- a/Alexa/Amazon Alexa Client/docs/FT900_AlexaDemo_Prototype.docx
+++ b/Alexa/Amazon Alexa Client/docs/FT900_AlexaDemo_Prototype.docx
@@ -2189,8 +2189,6 @@
           <w:b/>
         </w:rPr>
       </w:pPr>
-      <w:bookmarkStart w:id="0" w:name="_GoBack"/>
-      <w:bookmarkEnd w:id="0"/>
     </w:p>
     <w:p>
       <w:pPr>
@@ -4101,6 +4099,557 @@
           <w:color w:val="00B0F0"/>
         </w:rPr>
       </w:pPr>
+      <w:proofErr w:type="spellStart"/>
+      <w:r>
+        <w:rPr>
+          <w:b/>
+          <w:color w:val="00B0F0"/>
+        </w:rPr>
+        <w:lastRenderedPageBreak/>
+        <w:t>PanL</w:t>
+      </w:r>
+      <w:proofErr w:type="spellEnd"/>
+      <w:r>
+        <w:rPr>
+          <w:b/>
+          <w:color w:val="00B0F0"/>
+        </w:rPr>
+        <w:t xml:space="preserve"> Smart Home Adoption analysis</w:t>
+      </w:r>
+    </w:p>
+    <w:p>
+      <w:pPr>
+        <w:pStyle w:val="Heading3"/>
+        <w:shd w:val="clear" w:color="auto" w:fill="FFFFFF"/>
+        <w:spacing w:before="360" w:beforeAutospacing="0" w:after="240" w:afterAutospacing="0"/>
+        <w:rPr>
+          <w:rFonts w:asciiTheme="minorHAnsi" w:hAnsiTheme="minorHAnsi" w:cs="Segoe UI"/>
+          <w:color w:val="24292E"/>
+          <w:sz w:val="22"/>
+          <w:szCs w:val="22"/>
+        </w:rPr>
+      </w:pPr>
+    </w:p>
+    <w:p>
+      <w:pPr>
+        <w:pStyle w:val="Heading3"/>
+        <w:shd w:val="clear" w:color="auto" w:fill="FFFFFF"/>
+        <w:spacing w:before="360" w:beforeAutospacing="0" w:after="240" w:afterAutospacing="0"/>
+        <w:rPr>
+          <w:rFonts w:asciiTheme="minorHAnsi" w:hAnsiTheme="minorHAnsi" w:cs="Segoe UI"/>
+          <w:color w:val="24292E"/>
+          <w:sz w:val="22"/>
+          <w:szCs w:val="22"/>
+        </w:rPr>
+      </w:pPr>
+      <w:r>
+        <w:rPr>
+          <w:rFonts w:asciiTheme="minorHAnsi" w:hAnsiTheme="minorHAnsi" w:cs="Segoe UI"/>
+          <w:color w:val="24292E"/>
+          <w:sz w:val="22"/>
+          <w:szCs w:val="22"/>
+        </w:rPr>
+        <w:t>A. RS485 small bandwidth issue</w:t>
+      </w:r>
+    </w:p>
+    <w:p>
+      <w:pPr>
+        <w:pStyle w:val="NormalWeb"/>
+        <w:shd w:val="clear" w:color="auto" w:fill="FFFFFF"/>
+        <w:spacing w:before="0" w:beforeAutospacing="0" w:after="240" w:afterAutospacing="0"/>
+        <w:rPr>
+          <w:rFonts w:asciiTheme="minorHAnsi" w:hAnsiTheme="minorHAnsi" w:cs="Segoe UI"/>
+          <w:color w:val="24292E"/>
+          <w:sz w:val="22"/>
+          <w:szCs w:val="22"/>
+        </w:rPr>
+      </w:pPr>
+      <w:r>
+        <w:rPr>
+          <w:rFonts w:asciiTheme="minorHAnsi" w:hAnsiTheme="minorHAnsi" w:cs="Segoe UI"/>
+          <w:color w:val="24292E"/>
+          <w:sz w:val="22"/>
+          <w:szCs w:val="22"/>
+        </w:rPr>
+        <w:t xml:space="preserve">The demo currently uses Ethernet for communication between RPI and FT900. For </w:t>
+      </w:r>
+      <w:proofErr w:type="spellStart"/>
+      <w:r>
+        <w:rPr>
+          <w:rFonts w:asciiTheme="minorHAnsi" w:hAnsiTheme="minorHAnsi" w:cs="Segoe UI"/>
+          <w:color w:val="24292E"/>
+          <w:sz w:val="22"/>
+          <w:szCs w:val="22"/>
+        </w:rPr>
+        <w:t>PanL</w:t>
+      </w:r>
+      <w:proofErr w:type="spellEnd"/>
+      <w:r>
+        <w:rPr>
+          <w:rFonts w:asciiTheme="minorHAnsi" w:hAnsiTheme="minorHAnsi" w:cs="Segoe UI"/>
+          <w:color w:val="24292E"/>
+          <w:sz w:val="22"/>
+          <w:szCs w:val="22"/>
+        </w:rPr>
+        <w:t xml:space="preserve">, where communication medium is RS485, bandwidth is smaller, about 92KBps only. This is one of the major concerns for adoption of the solution to </w:t>
+      </w:r>
+      <w:proofErr w:type="spellStart"/>
+      <w:r>
+        <w:rPr>
+          <w:rFonts w:asciiTheme="minorHAnsi" w:hAnsiTheme="minorHAnsi" w:cs="Segoe UI"/>
+          <w:color w:val="24292E"/>
+          <w:sz w:val="22"/>
+          <w:szCs w:val="22"/>
+        </w:rPr>
+        <w:t>PanL</w:t>
+      </w:r>
+      <w:proofErr w:type="spellEnd"/>
+      <w:r>
+        <w:rPr>
+          <w:rFonts w:asciiTheme="minorHAnsi" w:hAnsiTheme="minorHAnsi" w:cs="Segoe UI"/>
+          <w:color w:val="24292E"/>
+          <w:sz w:val="22"/>
+          <w:szCs w:val="22"/>
+        </w:rPr>
+        <w:t xml:space="preserve"> Smart Home Solution. Below is an analysis that answers this concern.</w:t>
+      </w:r>
+    </w:p>
+    <w:p>
+      <w:pPr>
+        <w:pStyle w:val="NormalWeb"/>
+        <w:shd w:val="clear" w:color="auto" w:fill="FFFFFF"/>
+        <w:spacing w:before="0" w:beforeAutospacing="0" w:after="240" w:afterAutospacing="0"/>
+        <w:rPr>
+          <w:rFonts w:asciiTheme="minorHAnsi" w:hAnsiTheme="minorHAnsi" w:cs="Segoe UI"/>
+          <w:color w:val="24292E"/>
+          <w:sz w:val="22"/>
+          <w:szCs w:val="22"/>
+        </w:rPr>
+      </w:pPr>
+      <w:r>
+        <w:rPr>
+          <w:rFonts w:asciiTheme="minorHAnsi" w:hAnsiTheme="minorHAnsi" w:cs="Segoe UI"/>
+          <w:color w:val="24292E"/>
+          <w:sz w:val="22"/>
+          <w:szCs w:val="22"/>
+        </w:rPr>
+        <w:t xml:space="preserve">The size of an 8-bit 16khz response for a simple question "What time is it?" is less than 32kb. This is sent in 2ms. 30720bytes *1000/2ms=15360000 (14.6 </w:t>
+      </w:r>
+      <w:proofErr w:type="spellStart"/>
+      <w:r>
+        <w:rPr>
+          <w:rFonts w:asciiTheme="minorHAnsi" w:hAnsiTheme="minorHAnsi" w:cs="Segoe UI"/>
+          <w:color w:val="24292E"/>
+          <w:sz w:val="22"/>
+          <w:szCs w:val="22"/>
+        </w:rPr>
+        <w:t>MBps</w:t>
+      </w:r>
+      <w:proofErr w:type="spellEnd"/>
+      <w:r>
+        <w:rPr>
+          <w:rFonts w:asciiTheme="minorHAnsi" w:hAnsiTheme="minorHAnsi" w:cs="Segoe UI"/>
+          <w:color w:val="24292E"/>
+          <w:sz w:val="22"/>
+          <w:szCs w:val="22"/>
+        </w:rPr>
+        <w:t>)</w:t>
+      </w:r>
+    </w:p>
+    <w:p>
+      <w:pPr>
+        <w:pStyle w:val="NormalWeb"/>
+        <w:shd w:val="clear" w:color="auto" w:fill="FFFFFF"/>
+        <w:spacing w:before="0" w:beforeAutospacing="0" w:after="240" w:afterAutospacing="0"/>
+        <w:rPr>
+          <w:rFonts w:asciiTheme="minorHAnsi" w:hAnsiTheme="minorHAnsi" w:cs="Segoe UI"/>
+          <w:color w:val="24292E"/>
+          <w:sz w:val="22"/>
+          <w:szCs w:val="22"/>
+        </w:rPr>
+      </w:pPr>
+      <w:r>
+        <w:rPr>
+          <w:rFonts w:asciiTheme="minorHAnsi" w:hAnsiTheme="minorHAnsi" w:cs="Segoe UI"/>
+          <w:color w:val="24292E"/>
+          <w:sz w:val="22"/>
+          <w:szCs w:val="22"/>
+        </w:rPr>
+        <w:t xml:space="preserve">To simulate RS485 slowness, I added delay between each send (note that 32kb is sent in chunks as it is </w:t>
+      </w:r>
+      <w:r>
+        <w:rPr>
+          <w:rFonts w:asciiTheme="minorHAnsi" w:hAnsiTheme="minorHAnsi" w:cs="Segoe UI"/>
+          <w:color w:val="24292E"/>
+          <w:sz w:val="22"/>
+          <w:szCs w:val="22"/>
+        </w:rPr>
+        <w:t>compressed</w:t>
+      </w:r>
+      <w:bookmarkStart w:id="0" w:name="_GoBack"/>
+      <w:bookmarkEnd w:id="0"/>
+      <w:r>
+        <w:rPr>
+          <w:rFonts w:asciiTheme="minorHAnsi" w:hAnsiTheme="minorHAnsi" w:cs="Segoe UI"/>
+          <w:color w:val="24292E"/>
+          <w:sz w:val="22"/>
+          <w:szCs w:val="22"/>
+        </w:rPr>
+        <w:t xml:space="preserve"> in chunks). Results:</w:t>
+      </w:r>
+    </w:p>
+    <w:p>
+      <w:pPr>
+        <w:numPr>
+          <w:ilvl w:val="0"/>
+          <w:numId w:val="9"/>
+        </w:numPr>
+        <w:shd w:val="clear" w:color="auto" w:fill="FFFFFF"/>
+        <w:spacing w:before="100" w:beforeAutospacing="1" w:after="100" w:afterAutospacing="1" w:line="240" w:lineRule="auto"/>
+        <w:rPr>
+          <w:rFonts w:cs="Segoe UI"/>
+          <w:color w:val="24292E"/>
+        </w:rPr>
+      </w:pPr>
+      <w:r>
+        <w:rPr>
+          <w:rFonts w:cs="Segoe UI"/>
+          <w:color w:val="24292E"/>
+        </w:rPr>
+        <w:t>20ms delay =&gt; response is sent in about 1sec instead of 2ms. (32k bytes/sec) *causes stutter</w:t>
+      </w:r>
+    </w:p>
+    <w:p>
+      <w:pPr>
+        <w:numPr>
+          <w:ilvl w:val="0"/>
+          <w:numId w:val="9"/>
+        </w:numPr>
+        <w:shd w:val="clear" w:color="auto" w:fill="FFFFFF"/>
+        <w:spacing w:before="60" w:after="100" w:afterAutospacing="1" w:line="240" w:lineRule="auto"/>
+        <w:rPr>
+          <w:rFonts w:cs="Segoe UI"/>
+          <w:color w:val="24292E"/>
+        </w:rPr>
+      </w:pPr>
+      <w:r>
+        <w:rPr>
+          <w:rFonts w:cs="Segoe UI"/>
+          <w:color w:val="24292E"/>
+        </w:rPr>
+        <w:t>13ms delay =&gt; response is sent in about 660ms instead of 2ms. (48k bytes/sec)</w:t>
+      </w:r>
+    </w:p>
+    <w:p>
+      <w:pPr>
+        <w:numPr>
+          <w:ilvl w:val="0"/>
+          <w:numId w:val="9"/>
+        </w:numPr>
+        <w:shd w:val="clear" w:color="auto" w:fill="FFFFFF"/>
+        <w:spacing w:before="60" w:after="100" w:afterAutospacing="1" w:line="240" w:lineRule="auto"/>
+        <w:rPr>
+          <w:rFonts w:cs="Segoe UI"/>
+          <w:color w:val="24292E"/>
+        </w:rPr>
+      </w:pPr>
+      <w:r>
+        <w:rPr>
+          <w:rFonts w:cs="Segoe UI"/>
+          <w:color w:val="24292E"/>
+        </w:rPr>
+        <w:t>10ms delay =&gt; response is sent in about 500ms instead of 2ms. (64k bytes/sec)</w:t>
+      </w:r>
+    </w:p>
+    <w:p>
+      <w:pPr>
+        <w:numPr>
+          <w:ilvl w:val="0"/>
+          <w:numId w:val="9"/>
+        </w:numPr>
+        <w:shd w:val="clear" w:color="auto" w:fill="FFFFFF"/>
+        <w:spacing w:before="60" w:after="100" w:afterAutospacing="1" w:line="240" w:lineRule="auto"/>
+        <w:rPr>
+          <w:rFonts w:cs="Segoe UI"/>
+          <w:color w:val="24292E"/>
+        </w:rPr>
+      </w:pPr>
+      <w:r>
+        <w:rPr>
+          <w:rFonts w:cs="Segoe UI"/>
+          <w:color w:val="24292E"/>
+        </w:rPr>
+        <w:t>6ms delay =&gt; response is sent in about 330ms instead of 2ms. (96k bytes/sec)</w:t>
+      </w:r>
+    </w:p>
+    <w:p>
+      <w:pPr>
+        <w:pStyle w:val="NormalWeb"/>
+        <w:shd w:val="clear" w:color="auto" w:fill="FFFFFF"/>
+        <w:spacing w:before="0" w:beforeAutospacing="0" w:after="240" w:afterAutospacing="0"/>
+        <w:rPr>
+          <w:rFonts w:asciiTheme="minorHAnsi" w:hAnsiTheme="minorHAnsi" w:cs="Segoe UI"/>
+          <w:color w:val="24292E"/>
+          <w:sz w:val="22"/>
+          <w:szCs w:val="22"/>
+        </w:rPr>
+      </w:pPr>
+      <w:r>
+        <w:rPr>
+          <w:rFonts w:asciiTheme="minorHAnsi" w:hAnsiTheme="minorHAnsi" w:cs="Segoe UI"/>
+          <w:color w:val="24292E"/>
+          <w:sz w:val="22"/>
+          <w:szCs w:val="22"/>
+        </w:rPr>
+        <w:t xml:space="preserve">The 20ms added delay sometimes causes a stutter for </w:t>
+      </w:r>
+      <w:proofErr w:type="spellStart"/>
+      <w:r>
+        <w:rPr>
+          <w:rFonts w:asciiTheme="minorHAnsi" w:hAnsiTheme="minorHAnsi" w:cs="Segoe UI"/>
+          <w:color w:val="24292E"/>
+          <w:sz w:val="22"/>
+          <w:szCs w:val="22"/>
+        </w:rPr>
+        <w:t>recv_and_play_no_sdcard</w:t>
+      </w:r>
+      <w:proofErr w:type="spellEnd"/>
+      <w:r>
+        <w:rPr>
+          <w:rFonts w:asciiTheme="minorHAnsi" w:hAnsiTheme="minorHAnsi" w:cs="Segoe UI"/>
+          <w:color w:val="24292E"/>
+          <w:sz w:val="22"/>
+          <w:szCs w:val="22"/>
+        </w:rPr>
+        <w:t xml:space="preserve"> option as sender becomes slow. Meaning, using SD card to save response is necessary when sender rate is around 32KBps only.</w:t>
+      </w:r>
+    </w:p>
+    <w:p>
+      <w:pPr>
+        <w:pStyle w:val="NormalWeb"/>
+        <w:shd w:val="clear" w:color="auto" w:fill="FFFFFF"/>
+        <w:spacing w:before="0" w:beforeAutospacing="0" w:after="240" w:afterAutospacing="0"/>
+        <w:rPr>
+          <w:rFonts w:asciiTheme="minorHAnsi" w:hAnsiTheme="minorHAnsi" w:cs="Segoe UI"/>
+          <w:color w:val="24292E"/>
+          <w:sz w:val="22"/>
+          <w:szCs w:val="22"/>
+        </w:rPr>
+      </w:pPr>
+      <w:r>
+        <w:rPr>
+          <w:rFonts w:asciiTheme="minorHAnsi" w:hAnsiTheme="minorHAnsi" w:cs="Segoe UI"/>
+          <w:color w:val="24292E"/>
+          <w:sz w:val="22"/>
+          <w:szCs w:val="22"/>
+        </w:rPr>
+        <w:t xml:space="preserve">But since the acceptable computed rate for RS485 is 64KBps (70% of 92KBps), then not using SD card to save response is still OK. If we use SD card to save response, then RS485 is not </w:t>
+      </w:r>
+      <w:proofErr w:type="spellStart"/>
+      <w:r>
+        <w:rPr>
+          <w:rFonts w:asciiTheme="minorHAnsi" w:hAnsiTheme="minorHAnsi" w:cs="Segoe UI"/>
+          <w:color w:val="24292E"/>
+          <w:sz w:val="22"/>
+          <w:szCs w:val="22"/>
+        </w:rPr>
+        <w:t>a</w:t>
+      </w:r>
+      <w:proofErr w:type="spellEnd"/>
+      <w:r>
+        <w:rPr>
+          <w:rFonts w:asciiTheme="minorHAnsi" w:hAnsiTheme="minorHAnsi" w:cs="Segoe UI"/>
+          <w:color w:val="24292E"/>
+          <w:sz w:val="22"/>
+          <w:szCs w:val="22"/>
+        </w:rPr>
+        <w:t xml:space="preserve"> even problem.</w:t>
+      </w:r>
+    </w:p>
+    <w:p>
+      <w:pPr>
+        <w:pStyle w:val="NormalWeb"/>
+        <w:shd w:val="clear" w:color="auto" w:fill="FFFFFF"/>
+        <w:spacing w:before="0" w:beforeAutospacing="0" w:after="240" w:afterAutospacing="0"/>
+        <w:rPr>
+          <w:rFonts w:asciiTheme="minorHAnsi" w:hAnsiTheme="minorHAnsi" w:cs="Segoe UI"/>
+          <w:color w:val="24292E"/>
+          <w:sz w:val="22"/>
+          <w:szCs w:val="22"/>
+        </w:rPr>
+      </w:pPr>
+      <w:r>
+        <w:rPr>
+          <w:rFonts w:asciiTheme="minorHAnsi" w:hAnsiTheme="minorHAnsi" w:cs="Segoe UI"/>
+          <w:color w:val="24292E"/>
+          <w:sz w:val="22"/>
+          <w:szCs w:val="22"/>
+        </w:rPr>
+        <w:t>Note that the demo solution provides both options to save or not to save response to SD card. (Saving response to SD card is 1-2 seconds slower than NOT saving response to SD card.)</w:t>
+      </w:r>
+    </w:p>
+    <w:p>
+      <w:pPr>
+        <w:rPr>
+          <w:b/>
+          <w:color w:val="00B0F0"/>
+        </w:rPr>
+      </w:pPr>
+    </w:p>
+    <w:p>
+      <w:pPr>
+        <w:pStyle w:val="Heading3"/>
+        <w:shd w:val="clear" w:color="auto" w:fill="FFFFFF"/>
+        <w:spacing w:before="360" w:beforeAutospacing="0" w:after="240" w:afterAutospacing="0"/>
+        <w:rPr>
+          <w:rFonts w:asciiTheme="minorHAnsi" w:hAnsiTheme="minorHAnsi" w:cs="Segoe UI"/>
+          <w:color w:val="24292E"/>
+          <w:sz w:val="22"/>
+          <w:szCs w:val="22"/>
+        </w:rPr>
+      </w:pPr>
+      <w:r>
+        <w:rPr>
+          <w:rFonts w:asciiTheme="minorHAnsi" w:hAnsiTheme="minorHAnsi" w:cs="Segoe UI"/>
+          <w:color w:val="24292E"/>
+          <w:sz w:val="22"/>
+          <w:szCs w:val="22"/>
+        </w:rPr>
+        <w:t>B</w:t>
+      </w:r>
+      <w:r>
+        <w:rPr>
+          <w:rFonts w:asciiTheme="minorHAnsi" w:hAnsiTheme="minorHAnsi" w:cs="Segoe UI"/>
+          <w:color w:val="24292E"/>
+          <w:sz w:val="22"/>
+          <w:szCs w:val="22"/>
+        </w:rPr>
+        <w:t xml:space="preserve">. </w:t>
+      </w:r>
+      <w:r>
+        <w:rPr>
+          <w:rFonts w:asciiTheme="minorHAnsi" w:hAnsiTheme="minorHAnsi" w:cs="Segoe UI"/>
+          <w:color w:val="24292E"/>
+          <w:sz w:val="22"/>
+          <w:szCs w:val="22"/>
+        </w:rPr>
+        <w:t>CPU usage</w:t>
+      </w:r>
+    </w:p>
+    <w:p>
+      <w:pPr>
+        <w:pStyle w:val="Heading3"/>
+        <w:shd w:val="clear" w:color="auto" w:fill="FFFFFF"/>
+        <w:spacing w:before="360" w:beforeAutospacing="0" w:after="240" w:afterAutospacing="0"/>
+        <w:rPr>
+          <w:rFonts w:asciiTheme="minorHAnsi" w:hAnsiTheme="minorHAnsi" w:cs="Segoe UI"/>
+          <w:b w:val="0"/>
+          <w:color w:val="24292E"/>
+          <w:sz w:val="22"/>
+          <w:szCs w:val="22"/>
+        </w:rPr>
+      </w:pPr>
+      <w:r>
+        <w:rPr>
+          <w:rFonts w:asciiTheme="minorHAnsi" w:hAnsiTheme="minorHAnsi" w:cs="Segoe UI"/>
+          <w:b w:val="0"/>
+          <w:color w:val="24292E"/>
+          <w:sz w:val="22"/>
+          <w:szCs w:val="22"/>
+        </w:rPr>
+        <w:t xml:space="preserve">Another concern is the CPU usage consumed by the application on RPI. </w:t>
+      </w:r>
+    </w:p>
+    <w:p>
+      <w:pPr>
+        <w:pStyle w:val="Heading3"/>
+        <w:shd w:val="clear" w:color="auto" w:fill="FFFFFF"/>
+        <w:spacing w:before="360" w:beforeAutospacing="0" w:after="240" w:afterAutospacing="0"/>
+        <w:rPr>
+          <w:rFonts w:asciiTheme="minorHAnsi" w:hAnsiTheme="minorHAnsi" w:cs="Segoe UI"/>
+          <w:b w:val="0"/>
+          <w:color w:val="24292E"/>
+          <w:sz w:val="22"/>
+          <w:szCs w:val="22"/>
+        </w:rPr>
+      </w:pPr>
+      <w:r>
+        <w:rPr>
+          <w:rFonts w:asciiTheme="minorHAnsi" w:hAnsiTheme="minorHAnsi" w:cs="Segoe UI"/>
+          <w:b w:val="0"/>
+          <w:color w:val="24292E"/>
+          <w:sz w:val="22"/>
+          <w:szCs w:val="22"/>
+        </w:rPr>
+        <w:t xml:space="preserve">Based on observation, the CPU usage jumps to 20-30% for a split second when processing a request. This is OK. Note that no AI is done on the RPI. The </w:t>
+      </w:r>
+      <w:proofErr w:type="spellStart"/>
+      <w:r>
+        <w:rPr>
+          <w:rFonts w:asciiTheme="minorHAnsi" w:hAnsiTheme="minorHAnsi" w:cs="Segoe UI"/>
+          <w:b w:val="0"/>
+          <w:color w:val="24292E"/>
+          <w:sz w:val="22"/>
+          <w:szCs w:val="22"/>
+        </w:rPr>
+        <w:t>Alexa</w:t>
+      </w:r>
+      <w:proofErr w:type="spellEnd"/>
+      <w:r>
+        <w:rPr>
+          <w:rFonts w:asciiTheme="minorHAnsi" w:hAnsiTheme="minorHAnsi" w:cs="Segoe UI"/>
+          <w:b w:val="0"/>
+          <w:color w:val="24292E"/>
+          <w:sz w:val="22"/>
+          <w:szCs w:val="22"/>
+        </w:rPr>
+        <w:t xml:space="preserve"> SDK only forwards the request on the cloud where the AI-generated response is created. So the </w:t>
+      </w:r>
+      <w:proofErr w:type="spellStart"/>
+      <w:r>
+        <w:rPr>
+          <w:rFonts w:asciiTheme="minorHAnsi" w:hAnsiTheme="minorHAnsi" w:cs="Segoe UI"/>
+          <w:b w:val="0"/>
+          <w:color w:val="24292E"/>
+          <w:sz w:val="22"/>
+          <w:szCs w:val="22"/>
+        </w:rPr>
+        <w:t>Alexa</w:t>
+      </w:r>
+      <w:proofErr w:type="spellEnd"/>
+      <w:r>
+        <w:rPr>
+          <w:rFonts w:asciiTheme="minorHAnsi" w:hAnsiTheme="minorHAnsi" w:cs="Segoe UI"/>
+          <w:b w:val="0"/>
+          <w:color w:val="24292E"/>
+          <w:sz w:val="22"/>
+          <w:szCs w:val="22"/>
+        </w:rPr>
+        <w:t xml:space="preserve"> application on RPI does NOT and can NOT hog the CPU.   </w:t>
+      </w:r>
+    </w:p>
+    <w:p>
+      <w:pPr>
+        <w:rPr>
+          <w:b/>
+          <w:color w:val="00B0F0"/>
+        </w:rPr>
+      </w:pPr>
+      <w:r>
+        <w:rPr>
+          <w:b/>
+          <w:color w:val="00B0F0"/>
+        </w:rPr>
+        <w:br w:type="page"/>
+      </w:r>
+    </w:p>
+    <w:p>
+      <w:pPr>
+        <w:rPr>
+          <w:b/>
+          <w:color w:val="00B0F0"/>
+        </w:rPr>
+      </w:pPr>
       <w:r>
         <w:rPr>
           <w:b/>
@@ -7412,6 +7961,119 @@
       </w:pPr>
     </w:lvl>
   </w:abstractNum>
+  <w:abstractNum w:abstractNumId="8">
+    <w:nsid w:val="783603B3"/>
+    <w:multiLevelType w:val="multilevel"/>
+    <w:tmpl w:val="57C6C6BA"/>
+    <w:lvl w:ilvl="0">
+      <w:start w:val="1"/>
+      <w:numFmt w:val="decimal"/>
+      <w:lvlText w:val="%1."/>
+      <w:lvlJc w:val="left"/>
+      <w:pPr>
+        <w:tabs>
+          <w:tab w:val="num" w:pos="720"/>
+        </w:tabs>
+        <w:ind w:left="720" w:hanging="360"/>
+      </w:pPr>
+    </w:lvl>
+    <w:lvl w:ilvl="1" w:tentative="1">
+      <w:start w:val="1"/>
+      <w:numFmt w:val="decimal"/>
+      <w:lvlText w:val="%2."/>
+      <w:lvlJc w:val="left"/>
+      <w:pPr>
+        <w:tabs>
+          <w:tab w:val="num" w:pos="1440"/>
+        </w:tabs>
+        <w:ind w:left="1440" w:hanging="360"/>
+      </w:pPr>
+    </w:lvl>
+    <w:lvl w:ilvl="2" w:tentative="1">
+      <w:start w:val="1"/>
+      <w:numFmt w:val="decimal"/>
+      <w:lvlText w:val="%3."/>
+      <w:lvlJc w:val="left"/>
+      <w:pPr>
+        <w:tabs>
+          <w:tab w:val="num" w:pos="2160"/>
+        </w:tabs>
+        <w:ind w:left="2160" w:hanging="360"/>
+      </w:pPr>
+    </w:lvl>
+    <w:lvl w:ilvl="3" w:tentative="1">
+      <w:start w:val="1"/>
+      <w:numFmt w:val="decimal"/>
+      <w:lvlText w:val="%4."/>
+      <w:lvlJc w:val="left"/>
+      <w:pPr>
+        <w:tabs>
+          <w:tab w:val="num" w:pos="2880"/>
+        </w:tabs>
+        <w:ind w:left="2880" w:hanging="360"/>
+      </w:pPr>
+    </w:lvl>
+    <w:lvl w:ilvl="4" w:tentative="1">
+      <w:start w:val="1"/>
+      <w:numFmt w:val="decimal"/>
+      <w:lvlText w:val="%5."/>
+      <w:lvlJc w:val="left"/>
+      <w:pPr>
+        <w:tabs>
+          <w:tab w:val="num" w:pos="3600"/>
+        </w:tabs>
+        <w:ind w:left="3600" w:hanging="360"/>
+      </w:pPr>
+    </w:lvl>
+    <w:lvl w:ilvl="5" w:tentative="1">
+      <w:start w:val="1"/>
+      <w:numFmt w:val="decimal"/>
+      <w:lvlText w:val="%6."/>
+      <w:lvlJc w:val="left"/>
+      <w:pPr>
+        <w:tabs>
+          <w:tab w:val="num" w:pos="4320"/>
+        </w:tabs>
+        <w:ind w:left="4320" w:hanging="360"/>
+      </w:pPr>
+    </w:lvl>
+    <w:lvl w:ilvl="6" w:tentative="1">
+      <w:start w:val="1"/>
+      <w:numFmt w:val="decimal"/>
+      <w:lvlText w:val="%7."/>
+      <w:lvlJc w:val="left"/>
+      <w:pPr>
+        <w:tabs>
+          <w:tab w:val="num" w:pos="5040"/>
+        </w:tabs>
+        <w:ind w:left="5040" w:hanging="360"/>
+      </w:pPr>
+    </w:lvl>
+    <w:lvl w:ilvl="7" w:tentative="1">
+      <w:start w:val="1"/>
+      <w:numFmt w:val="decimal"/>
+      <w:lvlText w:val="%8."/>
+      <w:lvlJc w:val="left"/>
+      <w:pPr>
+        <w:tabs>
+          <w:tab w:val="num" w:pos="5760"/>
+        </w:tabs>
+        <w:ind w:left="5760" w:hanging="360"/>
+      </w:pPr>
+    </w:lvl>
+    <w:lvl w:ilvl="8" w:tentative="1">
+      <w:start w:val="1"/>
+      <w:numFmt w:val="decimal"/>
+      <w:lvlText w:val="%9."/>
+      <w:lvlJc w:val="left"/>
+      <w:pPr>
+        <w:tabs>
+          <w:tab w:val="num" w:pos="6480"/>
+        </w:tabs>
+        <w:ind w:left="6480" w:hanging="360"/>
+      </w:pPr>
+    </w:lvl>
+  </w:abstractNum>
   <w:num w:numId="1">
     <w:abstractNumId w:val="7"/>
   </w:num>
@@ -7435,6 +8097,9 @@
   </w:num>
   <w:num w:numId="8">
     <w:abstractNumId w:val="1"/>
+  </w:num>
+  <w:num w:numId="9">
+    <w:abstractNumId w:val="8"/>
   </w:num>
 </w:numbering>
 </file>
@@ -7598,6 +8263,29 @@
   <w:style w:type="paragraph" w:default="1" w:styleId="Normal">
     <w:name w:val="Normal"/>
     <w:qFormat/>
+  </w:style>
+  <w:style w:type="paragraph" w:styleId="Heading1">
+    <w:name w:val="heading 1"/>
+    <w:basedOn w:val="Normal"/>
+    <w:next w:val="Normal"/>
+    <w:link w:val="Heading1Char"/>
+    <w:uiPriority w:val="9"/>
+    <w:qFormat/>
+    <w:rsid w:val="00EE482F"/>
+    <w:pPr>
+      <w:keepNext/>
+      <w:keepLines/>
+      <w:spacing w:before="480" w:after="0"/>
+      <w:outlineLvl w:val="0"/>
+    </w:pPr>
+    <w:rPr>
+      <w:rFonts w:asciiTheme="majorHAnsi" w:eastAsiaTheme="majorEastAsia" w:hAnsiTheme="majorHAnsi" w:cstheme="majorBidi"/>
+      <w:b/>
+      <w:bCs/>
+      <w:color w:val="2E74B5" w:themeColor="accent1" w:themeShade="BF"/>
+      <w:sz w:val="28"/>
+      <w:szCs w:val="28"/>
+    </w:rPr>
   </w:style>
   <w:style w:type="paragraph" w:styleId="Heading3">
     <w:name w:val="heading 3"/>
@@ -7819,6 +8507,21 @@
       <w:szCs w:val="20"/>
     </w:rPr>
   </w:style>
+  <w:style w:type="character" w:customStyle="1" w:styleId="Heading1Char">
+    <w:name w:val="Heading 1 Char"/>
+    <w:basedOn w:val="DefaultParagraphFont"/>
+    <w:link w:val="Heading1"/>
+    <w:uiPriority w:val="9"/>
+    <w:rsid w:val="00EE482F"/>
+    <w:rPr>
+      <w:rFonts w:asciiTheme="majorHAnsi" w:eastAsiaTheme="majorEastAsia" w:hAnsiTheme="majorHAnsi" w:cstheme="majorBidi"/>
+      <w:b/>
+      <w:bCs/>
+      <w:color w:val="2E74B5" w:themeColor="accent1" w:themeShade="BF"/>
+      <w:sz w:val="28"/>
+      <w:szCs w:val="28"/>
+    </w:rPr>
+  </w:style>
 </w:styles>
 </file>
 
@@ -7981,6 +8684,29 @@
   <w:style w:type="paragraph" w:default="1" w:styleId="Normal">
     <w:name w:val="Normal"/>
     <w:qFormat/>
+  </w:style>
+  <w:style w:type="paragraph" w:styleId="Heading1">
+    <w:name w:val="heading 1"/>
+    <w:basedOn w:val="Normal"/>
+    <w:next w:val="Normal"/>
+    <w:link w:val="Heading1Char"/>
+    <w:uiPriority w:val="9"/>
+    <w:qFormat/>
+    <w:rsid w:val="00EE482F"/>
+    <w:pPr>
+      <w:keepNext/>
+      <w:keepLines/>
+      <w:spacing w:before="480" w:after="0"/>
+      <w:outlineLvl w:val="0"/>
+    </w:pPr>
+    <w:rPr>
+      <w:rFonts w:asciiTheme="majorHAnsi" w:eastAsiaTheme="majorEastAsia" w:hAnsiTheme="majorHAnsi" w:cstheme="majorBidi"/>
+      <w:b/>
+      <w:bCs/>
+      <w:color w:val="2E74B5" w:themeColor="accent1" w:themeShade="BF"/>
+      <w:sz w:val="28"/>
+      <w:szCs w:val="28"/>
+    </w:rPr>
   </w:style>
   <w:style w:type="paragraph" w:styleId="Heading3">
     <w:name w:val="heading 3"/>
@@ -8200,6 +8926,21 @@
       <w:rFonts w:ascii="Courier New" w:eastAsia="Times New Roman" w:hAnsi="Courier New" w:cs="Courier New"/>
       <w:sz w:val="20"/>
       <w:szCs w:val="20"/>
+    </w:rPr>
+  </w:style>
+  <w:style w:type="character" w:customStyle="1" w:styleId="Heading1Char">
+    <w:name w:val="Heading 1 Char"/>
+    <w:basedOn w:val="DefaultParagraphFont"/>
+    <w:link w:val="Heading1"/>
+    <w:uiPriority w:val="9"/>
+    <w:rsid w:val="00EE482F"/>
+    <w:rPr>
+      <w:rFonts w:asciiTheme="majorHAnsi" w:eastAsiaTheme="majorEastAsia" w:hAnsiTheme="majorHAnsi" w:cstheme="majorBidi"/>
+      <w:b/>
+      <w:bCs/>
+      <w:color w:val="2E74B5" w:themeColor="accent1" w:themeShade="BF"/>
+      <w:sz w:val="28"/>
+      <w:szCs w:val="28"/>
     </w:rPr>
   </w:style>
 </w:styles>
@@ -8460,7 +9201,7 @@
   <a:extraClrSchemeLst/>
   <a:extLst>
     <a:ext uri="{05A4C25C-085E-4340-85A3-A5531E510DB2}">
-      <thm15:themeFamily xmlns="" xmlns:thm15="http://schemas.microsoft.com/office/thememl/2012/main" name="Office Theme" id="{62F939B6-93AF-4DB8-9C6B-D6C7DFDC589F}" vid="{4A3C46E8-61CC-4603-A589-7422A47A8E4A}"/>
+      <thm15:themeFamily xmlns:thm15="http://schemas.microsoft.com/office/thememl/2012/main" xmlns="" name="Office Theme" id="{62F939B6-93AF-4DB8-9C6B-D6C7DFDC589F}" vid="{4A3C46E8-61CC-4603-A589-7422A47A8E4A}"/>
     </a:ext>
   </a:extLst>
 </a:theme>

</xml_diff>